<commit_message>
Revert "Merge pull request #10 from SHAHRA999/alwin"
This reverts commit 3aa29f1fdb994003338005bd6a7b4ecf4551dbf3, reversing
changes made to bba88915a5ef216894a8638dad1bace997f3fc27.
</commit_message>
<xml_diff>
--- a/file_download/perjanjian/perjanjian_sewaan_caj_pengurusan_sampah.docx
+++ b/file_download/perjanjian/perjanjian_sewaan_caj_pengurusan_sampah.docx
@@ -1,6 +1,6 @@
 
 <file path=word/document.xml><?xml version="1.0" encoding="utf-8"?>
-<w:document xmlns:wpc="http://schemas.microsoft.com/office/word/2010/wordprocessingCanvas" xmlns:mc="http://schemas.openxmlformats.org/markup-compatibility/2006" xmlns:o="urn:schemas-microsoft-com:office:office" xmlns:r="http://schemas.openxmlformats.org/officeDocument/2006/relationships" xmlns:m="http://schemas.openxmlformats.org/officeDocument/2006/math" xmlns:v="urn:schemas-microsoft-com:vml" xmlns:wp14="http://schemas.microsoft.com/office/word/2010/wordprocessingDrawing" xmlns:wp="http://schemas.openxmlformats.org/drawingml/2006/wordprocessingDrawing" xmlns:w10="urn:schemas-microsoft-com:office:word" xmlns:w="http://schemas.openxmlformats.org/wordprocessingml/2006/main" xmlns:w14="http://schemas.microsoft.com/office/word/2010/wordml" xmlns:w15="http://schemas.microsoft.com/office/word/2012/wordml" xmlns:wpg="http://schemas.microsoft.com/office/word/2010/wordprocessingGroup" xmlns:wpi="http://schemas.microsoft.com/office/word/2010/wordprocessingInk" xmlns:wne="http://schemas.microsoft.com/office/word/2006/wordml" xmlns:wps="http://schemas.microsoft.com/office/word/2010/wordprocessingShape" mc:Ignorable="w14 w15 wp14">
+<w:document xmlns:wpc="http://schemas.microsoft.com/office/word/2010/wordprocessingCanvas" xmlns:cx="http://schemas.microsoft.com/office/drawing/2014/chartex" xmlns:cx1="http://schemas.microsoft.com/office/drawing/2015/9/8/chartex" xmlns:mc="http://schemas.openxmlformats.org/markup-compatibility/2006" xmlns:o="urn:schemas-microsoft-com:office:office" xmlns:r="http://schemas.openxmlformats.org/officeDocument/2006/relationships" xmlns:m="http://schemas.openxmlformats.org/officeDocument/2006/math" xmlns:v="urn:schemas-microsoft-com:vml" xmlns:wp14="http://schemas.microsoft.com/office/word/2010/wordprocessingDrawing" xmlns:wp="http://schemas.openxmlformats.org/drawingml/2006/wordprocessingDrawing" xmlns:w10="urn:schemas-microsoft-com:office:word" xmlns:w="http://schemas.openxmlformats.org/wordprocessingml/2006/main" xmlns:w14="http://schemas.microsoft.com/office/word/2010/wordml" xmlns:w15="http://schemas.microsoft.com/office/word/2012/wordml" xmlns:w16se="http://schemas.microsoft.com/office/word/2015/wordml/symex" xmlns:wpg="http://schemas.microsoft.com/office/word/2010/wordprocessingGroup" xmlns:wpi="http://schemas.microsoft.com/office/word/2010/wordprocessingInk" xmlns:wne="http://schemas.microsoft.com/office/word/2006/wordml" xmlns:wps="http://schemas.microsoft.com/office/word/2010/wordprocessingShape" mc:Ignorable="w14 w15 w16se wp14">
   <w:body>
     <w:p>
       <w:pPr>
@@ -8661,6 +8661,8 @@
           <w:lang w:val="ms-MY"/>
         </w:rPr>
       </w:pPr>
+      <w:bookmarkStart w:id="0" w:name="_GoBack"/>
+      <w:bookmarkEnd w:id="0"/>
     </w:p>
     <w:p>
       <w:pPr>
@@ -12746,35 +12748,6 @@
                 <w:lang w:val="ms-MY"/>
               </w:rPr>
             </w:pPr>
-            <w:r>
-              <w:rPr>
-                <w:rFonts w:ascii="Arial" w:hAnsi="Arial" w:cs="Arial"/>
-                <w:b/>
-                <w:sz w:val="22"/>
-                <w:szCs w:val="20"/>
-              </w:rPr>
-              <w:t>${</w:t>
-            </w:r>
-            <w:proofErr w:type="spellStart"/>
-            <w:r>
-              <w:rPr>
-                <w:rFonts w:ascii="Arial" w:hAnsi="Arial" w:cs="Arial"/>
-                <w:b/>
-                <w:sz w:val="22"/>
-                <w:szCs w:val="20"/>
-              </w:rPr>
-              <w:t>file_number</w:t>
-            </w:r>
-            <w:proofErr w:type="spellEnd"/>
-            <w:r>
-              <w:rPr>
-                <w:rFonts w:ascii="Arial" w:hAnsi="Arial" w:cs="Arial"/>
-                <w:b/>
-                <w:sz w:val="22"/>
-                <w:szCs w:val="20"/>
-              </w:rPr>
-              <w:t>}</w:t>
-            </w:r>
           </w:p>
         </w:tc>
       </w:tr>
@@ -12895,38 +12868,14 @@
           </w:tcPr>
           <w:p>
             <w:pPr>
-              <w:rPr>
-                <w:rFonts w:ascii="Arial" w:hAnsi="Arial" w:cs="Arial"/>
-                <w:b/>
-                <w:sz w:val="26"/>
-              </w:rPr>
-            </w:pPr>
-            <w:r>
-              <w:rPr>
-                <w:rFonts w:ascii="Arial" w:hAnsi="Arial" w:cs="Arial"/>
-                <w:b/>
-                <w:sz w:val="22"/>
-              </w:rPr>
-              <w:t>${letter_date</w:t>
-            </w:r>
-            <w:r>
-              <w:rPr>
-                <w:rFonts w:ascii="Arial" w:hAnsi="Arial" w:cs="Arial"/>
-                <w:b/>
-                <w:sz w:val="22"/>
-              </w:rPr>
-              <w:t>1</w:t>
-            </w:r>
-            <w:bookmarkStart w:id="0" w:name="_GoBack"/>
-            <w:bookmarkEnd w:id="0"/>
-            <w:r>
-              <w:rPr>
-                <w:rFonts w:ascii="Arial" w:hAnsi="Arial" w:cs="Arial"/>
-                <w:b/>
-                <w:sz w:val="22"/>
-              </w:rPr>
-              <w:t>}</w:t>
-            </w:r>
+              <w:pStyle w:val="NoSpacing"/>
+              <w:rPr>
+                <w:rFonts w:ascii="Arial" w:hAnsi="Arial" w:cs="Arial"/>
+                <w:b/>
+                <w:sz w:val="22"/>
+                <w:lang w:val="ms-MY"/>
+              </w:rPr>
+            </w:pPr>
           </w:p>
         </w:tc>
       </w:tr>
@@ -14550,7 +14499,7 @@
 </file>
 
 <file path=word/endnotes.xml><?xml version="1.0" encoding="utf-8"?>
-<w:endnotes xmlns:wpc="http://schemas.microsoft.com/office/word/2010/wordprocessingCanvas" xmlns:mc="http://schemas.openxmlformats.org/markup-compatibility/2006" xmlns:o="urn:schemas-microsoft-com:office:office" xmlns:r="http://schemas.openxmlformats.org/officeDocument/2006/relationships" xmlns:m="http://schemas.openxmlformats.org/officeDocument/2006/math" xmlns:v="urn:schemas-microsoft-com:vml" xmlns:wp14="http://schemas.microsoft.com/office/word/2010/wordprocessingDrawing" xmlns:wp="http://schemas.openxmlformats.org/drawingml/2006/wordprocessingDrawing" xmlns:w10="urn:schemas-microsoft-com:office:word" xmlns:w="http://schemas.openxmlformats.org/wordprocessingml/2006/main" xmlns:w14="http://schemas.microsoft.com/office/word/2010/wordml" xmlns:w15="http://schemas.microsoft.com/office/word/2012/wordml" xmlns:wpg="http://schemas.microsoft.com/office/word/2010/wordprocessingGroup" xmlns:wpi="http://schemas.microsoft.com/office/word/2010/wordprocessingInk" xmlns:wne="http://schemas.microsoft.com/office/word/2006/wordml" xmlns:wps="http://schemas.microsoft.com/office/word/2010/wordprocessingShape" mc:Ignorable="w14 w15 wp14">
+<w:endnotes xmlns:wpc="http://schemas.microsoft.com/office/word/2010/wordprocessingCanvas" xmlns:cx="http://schemas.microsoft.com/office/drawing/2014/chartex" xmlns:cx1="http://schemas.microsoft.com/office/drawing/2015/9/8/chartex" xmlns:mc="http://schemas.openxmlformats.org/markup-compatibility/2006" xmlns:o="urn:schemas-microsoft-com:office:office" xmlns:r="http://schemas.openxmlformats.org/officeDocument/2006/relationships" xmlns:m="http://schemas.openxmlformats.org/officeDocument/2006/math" xmlns:v="urn:schemas-microsoft-com:vml" xmlns:wp14="http://schemas.microsoft.com/office/word/2010/wordprocessingDrawing" xmlns:wp="http://schemas.openxmlformats.org/drawingml/2006/wordprocessingDrawing" xmlns:w10="urn:schemas-microsoft-com:office:word" xmlns:w="http://schemas.openxmlformats.org/wordprocessingml/2006/main" xmlns:w14="http://schemas.microsoft.com/office/word/2010/wordml" xmlns:w15="http://schemas.microsoft.com/office/word/2012/wordml" xmlns:w16se="http://schemas.microsoft.com/office/word/2015/wordml/symex" xmlns:wpg="http://schemas.microsoft.com/office/word/2010/wordprocessingGroup" xmlns:wpi="http://schemas.microsoft.com/office/word/2010/wordprocessingInk" xmlns:wne="http://schemas.microsoft.com/office/word/2006/wordml" xmlns:wps="http://schemas.microsoft.com/office/word/2010/wordprocessingShape" mc:Ignorable="w14 w15 w16se wp14">
   <w:endnote w:type="separator" w:id="-1">
     <w:p>
       <w:r>
@@ -14569,7 +14518,7 @@
 </file>
 
 <file path=word/footer1.xml><?xml version="1.0" encoding="utf-8"?>
-<w:ftr xmlns:wpc="http://schemas.microsoft.com/office/word/2010/wordprocessingCanvas" xmlns:mc="http://schemas.openxmlformats.org/markup-compatibility/2006" xmlns:o="urn:schemas-microsoft-com:office:office" xmlns:r="http://schemas.openxmlformats.org/officeDocument/2006/relationships" xmlns:m="http://schemas.openxmlformats.org/officeDocument/2006/math" xmlns:v="urn:schemas-microsoft-com:vml" xmlns:wp14="http://schemas.microsoft.com/office/word/2010/wordprocessingDrawing" xmlns:wp="http://schemas.openxmlformats.org/drawingml/2006/wordprocessingDrawing" xmlns:w10="urn:schemas-microsoft-com:office:word" xmlns:w="http://schemas.openxmlformats.org/wordprocessingml/2006/main" xmlns:w14="http://schemas.microsoft.com/office/word/2010/wordml" xmlns:w15="http://schemas.microsoft.com/office/word/2012/wordml" xmlns:wpg="http://schemas.microsoft.com/office/word/2010/wordprocessingGroup" xmlns:wpi="http://schemas.microsoft.com/office/word/2010/wordprocessingInk" xmlns:wne="http://schemas.microsoft.com/office/word/2006/wordml" xmlns:wps="http://schemas.microsoft.com/office/word/2010/wordprocessingShape" mc:Ignorable="w14 w15 wp14">
+<w:ftr xmlns:wpc="http://schemas.microsoft.com/office/word/2010/wordprocessingCanvas" xmlns:cx="http://schemas.microsoft.com/office/drawing/2014/chartex" xmlns:cx1="http://schemas.microsoft.com/office/drawing/2015/9/8/chartex" xmlns:mc="http://schemas.openxmlformats.org/markup-compatibility/2006" xmlns:o="urn:schemas-microsoft-com:office:office" xmlns:r="http://schemas.openxmlformats.org/officeDocument/2006/relationships" xmlns:m="http://schemas.openxmlformats.org/officeDocument/2006/math" xmlns:v="urn:schemas-microsoft-com:vml" xmlns:wp14="http://schemas.microsoft.com/office/word/2010/wordprocessingDrawing" xmlns:wp="http://schemas.openxmlformats.org/drawingml/2006/wordprocessingDrawing" xmlns:w10="urn:schemas-microsoft-com:office:word" xmlns:w="http://schemas.openxmlformats.org/wordprocessingml/2006/main" xmlns:w14="http://schemas.microsoft.com/office/word/2010/wordml" xmlns:w15="http://schemas.microsoft.com/office/word/2012/wordml" xmlns:w16se="http://schemas.microsoft.com/office/word/2015/wordml/symex" xmlns:wpg="http://schemas.microsoft.com/office/word/2010/wordprocessingGroup" xmlns:wpi="http://schemas.microsoft.com/office/word/2010/wordprocessingInk" xmlns:wne="http://schemas.microsoft.com/office/word/2006/wordml" xmlns:wps="http://schemas.microsoft.com/office/word/2010/wordprocessingShape" mc:Ignorable="w14 w15 w16se wp14">
   <w:p>
     <w:pPr>
       <w:pStyle w:val="Footer"/>
@@ -14620,7 +14569,7 @@
 </file>
 
 <file path=word/footer2.xml><?xml version="1.0" encoding="utf-8"?>
-<w:ftr xmlns:wpc="http://schemas.microsoft.com/office/word/2010/wordprocessingCanvas" xmlns:mc="http://schemas.openxmlformats.org/markup-compatibility/2006" xmlns:o="urn:schemas-microsoft-com:office:office" xmlns:r="http://schemas.openxmlformats.org/officeDocument/2006/relationships" xmlns:m="http://schemas.openxmlformats.org/officeDocument/2006/math" xmlns:v="urn:schemas-microsoft-com:vml" xmlns:wp14="http://schemas.microsoft.com/office/word/2010/wordprocessingDrawing" xmlns:wp="http://schemas.openxmlformats.org/drawingml/2006/wordprocessingDrawing" xmlns:w10="urn:schemas-microsoft-com:office:word" xmlns:w="http://schemas.openxmlformats.org/wordprocessingml/2006/main" xmlns:w14="http://schemas.microsoft.com/office/word/2010/wordml" xmlns:w15="http://schemas.microsoft.com/office/word/2012/wordml" xmlns:wpg="http://schemas.microsoft.com/office/word/2010/wordprocessingGroup" xmlns:wpi="http://schemas.microsoft.com/office/word/2010/wordprocessingInk" xmlns:wne="http://schemas.microsoft.com/office/word/2006/wordml" xmlns:wps="http://schemas.microsoft.com/office/word/2010/wordprocessingShape" mc:Ignorable="w14 w15 wp14">
+<w:ftr xmlns:wpc="http://schemas.microsoft.com/office/word/2010/wordprocessingCanvas" xmlns:cx="http://schemas.microsoft.com/office/drawing/2014/chartex" xmlns:cx1="http://schemas.microsoft.com/office/drawing/2015/9/8/chartex" xmlns:mc="http://schemas.openxmlformats.org/markup-compatibility/2006" xmlns:o="urn:schemas-microsoft-com:office:office" xmlns:r="http://schemas.openxmlformats.org/officeDocument/2006/relationships" xmlns:m="http://schemas.openxmlformats.org/officeDocument/2006/math" xmlns:v="urn:schemas-microsoft-com:vml" xmlns:wp14="http://schemas.microsoft.com/office/word/2010/wordprocessingDrawing" xmlns:wp="http://schemas.openxmlformats.org/drawingml/2006/wordprocessingDrawing" xmlns:w10="urn:schemas-microsoft-com:office:word" xmlns:w="http://schemas.openxmlformats.org/wordprocessingml/2006/main" xmlns:w14="http://schemas.microsoft.com/office/word/2010/wordml" xmlns:w15="http://schemas.microsoft.com/office/word/2012/wordml" xmlns:w16se="http://schemas.microsoft.com/office/word/2015/wordml/symex" xmlns:wpg="http://schemas.microsoft.com/office/word/2010/wordprocessingGroup" xmlns:wpi="http://schemas.microsoft.com/office/word/2010/wordprocessingInk" xmlns:wne="http://schemas.microsoft.com/office/word/2006/wordml" xmlns:wps="http://schemas.microsoft.com/office/word/2010/wordprocessingShape" mc:Ignorable="w14 w15 w16se wp14">
   <w:sdt>
     <w:sdtPr>
       <w:id w:val="-350186540"/>
@@ -14694,7 +14643,7 @@
             <w:sz w:val="14"/>
             <w:szCs w:val="14"/>
           </w:rPr>
-          <w:t>21</w:t>
+          <w:t>18</w:t>
         </w:r>
         <w:r>
           <w:rPr>
@@ -14724,7 +14673,7 @@
 </file>
 
 <file path=word/footnotes.xml><?xml version="1.0" encoding="utf-8"?>
-<w:footnotes xmlns:wpc="http://schemas.microsoft.com/office/word/2010/wordprocessingCanvas" xmlns:mc="http://schemas.openxmlformats.org/markup-compatibility/2006" xmlns:o="urn:schemas-microsoft-com:office:office" xmlns:r="http://schemas.openxmlformats.org/officeDocument/2006/relationships" xmlns:m="http://schemas.openxmlformats.org/officeDocument/2006/math" xmlns:v="urn:schemas-microsoft-com:vml" xmlns:wp14="http://schemas.microsoft.com/office/word/2010/wordprocessingDrawing" xmlns:wp="http://schemas.openxmlformats.org/drawingml/2006/wordprocessingDrawing" xmlns:w10="urn:schemas-microsoft-com:office:word" xmlns:w="http://schemas.openxmlformats.org/wordprocessingml/2006/main" xmlns:w14="http://schemas.microsoft.com/office/word/2010/wordml" xmlns:w15="http://schemas.microsoft.com/office/word/2012/wordml" xmlns:wpg="http://schemas.microsoft.com/office/word/2010/wordprocessingGroup" xmlns:wpi="http://schemas.microsoft.com/office/word/2010/wordprocessingInk" xmlns:wne="http://schemas.microsoft.com/office/word/2006/wordml" xmlns:wps="http://schemas.microsoft.com/office/word/2010/wordprocessingShape" mc:Ignorable="w14 w15 wp14">
+<w:footnotes xmlns:wpc="http://schemas.microsoft.com/office/word/2010/wordprocessingCanvas" xmlns:cx="http://schemas.microsoft.com/office/drawing/2014/chartex" xmlns:cx1="http://schemas.microsoft.com/office/drawing/2015/9/8/chartex" xmlns:mc="http://schemas.openxmlformats.org/markup-compatibility/2006" xmlns:o="urn:schemas-microsoft-com:office:office" xmlns:r="http://schemas.openxmlformats.org/officeDocument/2006/relationships" xmlns:m="http://schemas.openxmlformats.org/officeDocument/2006/math" xmlns:v="urn:schemas-microsoft-com:vml" xmlns:wp14="http://schemas.microsoft.com/office/word/2010/wordprocessingDrawing" xmlns:wp="http://schemas.openxmlformats.org/drawingml/2006/wordprocessingDrawing" xmlns:w10="urn:schemas-microsoft-com:office:word" xmlns:w="http://schemas.openxmlformats.org/wordprocessingml/2006/main" xmlns:w14="http://schemas.microsoft.com/office/word/2010/wordml" xmlns:w15="http://schemas.microsoft.com/office/word/2012/wordml" xmlns:w16se="http://schemas.microsoft.com/office/word/2015/wordml/symex" xmlns:wpg="http://schemas.microsoft.com/office/word/2010/wordprocessingGroup" xmlns:wpi="http://schemas.microsoft.com/office/word/2010/wordprocessingInk" xmlns:wne="http://schemas.microsoft.com/office/word/2006/wordml" xmlns:wps="http://schemas.microsoft.com/office/word/2010/wordprocessingShape" mc:Ignorable="w14 w15 w16se wp14">
   <w:footnote w:type="separator" w:id="-1">
     <w:p>
       <w:r>
@@ -14743,7 +14692,7 @@
 </file>
 
 <file path=word/header1.xml><?xml version="1.0" encoding="utf-8"?>
-<w:hdr xmlns:wpc="http://schemas.microsoft.com/office/word/2010/wordprocessingCanvas" xmlns:mc="http://schemas.openxmlformats.org/markup-compatibility/2006" xmlns:o="urn:schemas-microsoft-com:office:office" xmlns:r="http://schemas.openxmlformats.org/officeDocument/2006/relationships" xmlns:m="http://schemas.openxmlformats.org/officeDocument/2006/math" xmlns:v="urn:schemas-microsoft-com:vml" xmlns:wp14="http://schemas.microsoft.com/office/word/2010/wordprocessingDrawing" xmlns:wp="http://schemas.openxmlformats.org/drawingml/2006/wordprocessingDrawing" xmlns:w10="urn:schemas-microsoft-com:office:word" xmlns:w="http://schemas.openxmlformats.org/wordprocessingml/2006/main" xmlns:w14="http://schemas.microsoft.com/office/word/2010/wordml" xmlns:w15="http://schemas.microsoft.com/office/word/2012/wordml" xmlns:wpg="http://schemas.microsoft.com/office/word/2010/wordprocessingGroup" xmlns:wpi="http://schemas.microsoft.com/office/word/2010/wordprocessingInk" xmlns:wne="http://schemas.microsoft.com/office/word/2006/wordml" xmlns:wps="http://schemas.microsoft.com/office/word/2010/wordprocessingShape" mc:Ignorable="w14 w15 wp14">
+<w:hdr xmlns:wpc="http://schemas.microsoft.com/office/word/2010/wordprocessingCanvas" xmlns:cx="http://schemas.microsoft.com/office/drawing/2014/chartex" xmlns:cx1="http://schemas.microsoft.com/office/drawing/2015/9/8/chartex" xmlns:mc="http://schemas.openxmlformats.org/markup-compatibility/2006" xmlns:o="urn:schemas-microsoft-com:office:office" xmlns:r="http://schemas.openxmlformats.org/officeDocument/2006/relationships" xmlns:m="http://schemas.openxmlformats.org/officeDocument/2006/math" xmlns:v="urn:schemas-microsoft-com:vml" xmlns:wp14="http://schemas.microsoft.com/office/word/2010/wordprocessingDrawing" xmlns:wp="http://schemas.openxmlformats.org/drawingml/2006/wordprocessingDrawing" xmlns:w10="urn:schemas-microsoft-com:office:word" xmlns:w="http://schemas.openxmlformats.org/wordprocessingml/2006/main" xmlns:w14="http://schemas.microsoft.com/office/word/2010/wordml" xmlns:w15="http://schemas.microsoft.com/office/word/2012/wordml" xmlns:w16se="http://schemas.microsoft.com/office/word/2015/wordml/symex" xmlns:wpg="http://schemas.microsoft.com/office/word/2010/wordprocessingGroup" xmlns:wpi="http://schemas.microsoft.com/office/word/2010/wordprocessingInk" xmlns:wne="http://schemas.microsoft.com/office/word/2006/wordml" xmlns:wps="http://schemas.microsoft.com/office/word/2010/wordprocessingShape" mc:Ignorable="w14 w15 w16se wp14">
   <w:p>
     <w:pPr>
       <w:pStyle w:val="Header"/>
@@ -14854,7 +14803,7 @@
 </file>
 
 <file path=word/header2.xml><?xml version="1.0" encoding="utf-8"?>
-<w:hdr xmlns:wpc="http://schemas.microsoft.com/office/word/2010/wordprocessingCanvas" xmlns:mc="http://schemas.openxmlformats.org/markup-compatibility/2006" xmlns:o="urn:schemas-microsoft-com:office:office" xmlns:r="http://schemas.openxmlformats.org/officeDocument/2006/relationships" xmlns:m="http://schemas.openxmlformats.org/officeDocument/2006/math" xmlns:v="urn:schemas-microsoft-com:vml" xmlns:wp14="http://schemas.microsoft.com/office/word/2010/wordprocessingDrawing" xmlns:wp="http://schemas.openxmlformats.org/drawingml/2006/wordprocessingDrawing" xmlns:w10="urn:schemas-microsoft-com:office:word" xmlns:w="http://schemas.openxmlformats.org/wordprocessingml/2006/main" xmlns:w14="http://schemas.microsoft.com/office/word/2010/wordml" xmlns:w15="http://schemas.microsoft.com/office/word/2012/wordml" xmlns:wpg="http://schemas.microsoft.com/office/word/2010/wordprocessingGroup" xmlns:wpi="http://schemas.microsoft.com/office/word/2010/wordprocessingInk" xmlns:wne="http://schemas.microsoft.com/office/word/2006/wordml" xmlns:wps="http://schemas.microsoft.com/office/word/2010/wordprocessingShape" mc:Ignorable="w14 w15 wp14">
+<w:hdr xmlns:wpc="http://schemas.microsoft.com/office/word/2010/wordprocessingCanvas" xmlns:cx="http://schemas.microsoft.com/office/drawing/2014/chartex" xmlns:cx1="http://schemas.microsoft.com/office/drawing/2015/9/8/chartex" xmlns:mc="http://schemas.openxmlformats.org/markup-compatibility/2006" xmlns:o="urn:schemas-microsoft-com:office:office" xmlns:r="http://schemas.openxmlformats.org/officeDocument/2006/relationships" xmlns:m="http://schemas.openxmlformats.org/officeDocument/2006/math" xmlns:v="urn:schemas-microsoft-com:vml" xmlns:wp14="http://schemas.microsoft.com/office/word/2010/wordprocessingDrawing" xmlns:wp="http://schemas.openxmlformats.org/drawingml/2006/wordprocessingDrawing" xmlns:w10="urn:schemas-microsoft-com:office:word" xmlns:w="http://schemas.openxmlformats.org/wordprocessingml/2006/main" xmlns:w14="http://schemas.microsoft.com/office/word/2010/wordml" xmlns:w15="http://schemas.microsoft.com/office/word/2012/wordml" xmlns:w16se="http://schemas.microsoft.com/office/word/2015/wordml/symex" xmlns:wpg="http://schemas.microsoft.com/office/word/2010/wordprocessingGroup" xmlns:wpi="http://schemas.microsoft.com/office/word/2010/wordprocessingInk" xmlns:wne="http://schemas.microsoft.com/office/word/2006/wordml" xmlns:wps="http://schemas.microsoft.com/office/word/2010/wordprocessingShape" mc:Ignorable="w14 w15 w16se wp14">
   <w:p>
     <w:pPr>
       <w:pStyle w:val="Header"/>
@@ -14993,7 +14942,7 @@
 </file>
 
 <file path=word/numbering.xml><?xml version="1.0" encoding="utf-8"?>
-<w:numbering xmlns:wpc="http://schemas.microsoft.com/office/word/2010/wordprocessingCanvas" xmlns:mc="http://schemas.openxmlformats.org/markup-compatibility/2006" xmlns:o="urn:schemas-microsoft-com:office:office" xmlns:r="http://schemas.openxmlformats.org/officeDocument/2006/relationships" xmlns:m="http://schemas.openxmlformats.org/officeDocument/2006/math" xmlns:v="urn:schemas-microsoft-com:vml" xmlns:wp14="http://schemas.microsoft.com/office/word/2010/wordprocessingDrawing" xmlns:wp="http://schemas.openxmlformats.org/drawingml/2006/wordprocessingDrawing" xmlns:w10="urn:schemas-microsoft-com:office:word" xmlns:w="http://schemas.openxmlformats.org/wordprocessingml/2006/main" xmlns:w14="http://schemas.microsoft.com/office/word/2010/wordml" xmlns:w15="http://schemas.microsoft.com/office/word/2012/wordml" xmlns:wpg="http://schemas.microsoft.com/office/word/2010/wordprocessingGroup" xmlns:wpi="http://schemas.microsoft.com/office/word/2010/wordprocessingInk" xmlns:wne="http://schemas.microsoft.com/office/word/2006/wordml" xmlns:wps="http://schemas.microsoft.com/office/word/2010/wordprocessingShape" mc:Ignorable="w14 w15 wp14">
+<w:numbering xmlns:wpc="http://schemas.microsoft.com/office/word/2010/wordprocessingCanvas" xmlns:cx="http://schemas.microsoft.com/office/drawing/2014/chartex" xmlns:cx1="http://schemas.microsoft.com/office/drawing/2015/9/8/chartex" xmlns:mc="http://schemas.openxmlformats.org/markup-compatibility/2006" xmlns:o="urn:schemas-microsoft-com:office:office" xmlns:r="http://schemas.openxmlformats.org/officeDocument/2006/relationships" xmlns:m="http://schemas.openxmlformats.org/officeDocument/2006/math" xmlns:v="urn:schemas-microsoft-com:vml" xmlns:wp14="http://schemas.microsoft.com/office/word/2010/wordprocessingDrawing" xmlns:wp="http://schemas.openxmlformats.org/drawingml/2006/wordprocessingDrawing" xmlns:w10="urn:schemas-microsoft-com:office:word" xmlns:w="http://schemas.openxmlformats.org/wordprocessingml/2006/main" xmlns:w14="http://schemas.microsoft.com/office/word/2010/wordml" xmlns:w15="http://schemas.microsoft.com/office/word/2012/wordml" xmlns:w16se="http://schemas.microsoft.com/office/word/2015/wordml/symex" xmlns:wpg="http://schemas.microsoft.com/office/word/2010/wordprocessingGroup" xmlns:wpi="http://schemas.microsoft.com/office/word/2010/wordprocessingInk" xmlns:wne="http://schemas.microsoft.com/office/word/2006/wordml" xmlns:wps="http://schemas.microsoft.com/office/word/2010/wordprocessingShape" mc:Ignorable="w14 w15 w16se wp14">
   <w:abstractNum w:abstractNumId="0" w15:restartNumberingAfterBreak="0">
     <w:nsid w:val="013C1A9D"/>
     <w:multiLevelType w:val="hybridMultilevel"/>
@@ -19110,7 +19059,7 @@
 </file>
 
 <file path=word/styles.xml><?xml version="1.0" encoding="utf-8"?>
-<w:styles xmlns:mc="http://schemas.openxmlformats.org/markup-compatibility/2006" xmlns:r="http://schemas.openxmlformats.org/officeDocument/2006/relationships" xmlns:w="http://schemas.openxmlformats.org/wordprocessingml/2006/main" xmlns:w14="http://schemas.microsoft.com/office/word/2010/wordml" xmlns:w15="http://schemas.microsoft.com/office/word/2012/wordml" mc:Ignorable="w14 w15">
+<w:styles xmlns:mc="http://schemas.openxmlformats.org/markup-compatibility/2006" xmlns:r="http://schemas.openxmlformats.org/officeDocument/2006/relationships" xmlns:w="http://schemas.openxmlformats.org/wordprocessingml/2006/main" xmlns:w14="http://schemas.microsoft.com/office/word/2010/wordml" xmlns:w15="http://schemas.microsoft.com/office/word/2012/wordml" xmlns:w16se="http://schemas.microsoft.com/office/word/2015/wordml/symex" mc:Ignorable="w14 w15 w16se">
   <w:docDefaults>
     <w:rPrDefault>
       <w:rPr>
@@ -19927,7 +19876,7 @@
 </file>
 
 <file path=customXml/itemProps1.xml><?xml version="1.0" encoding="utf-8"?>
-<ds:datastoreItem xmlns:ds="http://schemas.openxmlformats.org/officeDocument/2006/customXml" ds:itemID="{5779B4E6-2742-48D5-BD88-D6FD2E86C4D4}">
+<ds:datastoreItem xmlns:ds="http://schemas.openxmlformats.org/officeDocument/2006/customXml" ds:itemID="{504B4C1A-E817-44EF-B6C3-BF97A6D0A4C0}">
   <ds:schemaRefs>
     <ds:schemaRef ds:uri="http://schemas.openxmlformats.org/officeDocument/2006/bibliography"/>
   </ds:schemaRefs>

</xml_diff>

<commit_message>
dokumen perjanjian after edit
</commit_message>
<xml_diff>
--- a/file_download/perjanjian/perjanjian_sewaan_caj_pengurusan_sampah.docx
+++ b/file_download/perjanjian/perjanjian_sewaan_caj_pengurusan_sampah.docx
@@ -1,6 +1,6 @@
 
 <file path=word/document.xml><?xml version="1.0" encoding="utf-8"?>
-<w:document xmlns:wpc="http://schemas.microsoft.com/office/word/2010/wordprocessingCanvas" xmlns:cx="http://schemas.microsoft.com/office/drawing/2014/chartex" xmlns:cx1="http://schemas.microsoft.com/office/drawing/2015/9/8/chartex" xmlns:mc="http://schemas.openxmlformats.org/markup-compatibility/2006" xmlns:o="urn:schemas-microsoft-com:office:office" xmlns:r="http://schemas.openxmlformats.org/officeDocument/2006/relationships" xmlns:m="http://schemas.openxmlformats.org/officeDocument/2006/math" xmlns:v="urn:schemas-microsoft-com:vml" xmlns:wp14="http://schemas.microsoft.com/office/word/2010/wordprocessingDrawing" xmlns:wp="http://schemas.openxmlformats.org/drawingml/2006/wordprocessingDrawing" xmlns:w10="urn:schemas-microsoft-com:office:word" xmlns:w="http://schemas.openxmlformats.org/wordprocessingml/2006/main" xmlns:w14="http://schemas.microsoft.com/office/word/2010/wordml" xmlns:w15="http://schemas.microsoft.com/office/word/2012/wordml" xmlns:w16se="http://schemas.microsoft.com/office/word/2015/wordml/symex" xmlns:wpg="http://schemas.microsoft.com/office/word/2010/wordprocessingGroup" xmlns:wpi="http://schemas.microsoft.com/office/word/2010/wordprocessingInk" xmlns:wne="http://schemas.microsoft.com/office/word/2006/wordml" xmlns:wps="http://schemas.microsoft.com/office/word/2010/wordprocessingShape" mc:Ignorable="w14 w15 w16se wp14">
+<w:document xmlns:wpc="http://schemas.microsoft.com/office/word/2010/wordprocessingCanvas" xmlns:mc="http://schemas.openxmlformats.org/markup-compatibility/2006" xmlns:o="urn:schemas-microsoft-com:office:office" xmlns:r="http://schemas.openxmlformats.org/officeDocument/2006/relationships" xmlns:m="http://schemas.openxmlformats.org/officeDocument/2006/math" xmlns:v="urn:schemas-microsoft-com:vml" xmlns:wp14="http://schemas.microsoft.com/office/word/2010/wordprocessingDrawing" xmlns:wp="http://schemas.openxmlformats.org/drawingml/2006/wordprocessingDrawing" xmlns:w10="urn:schemas-microsoft-com:office:word" xmlns:w="http://schemas.openxmlformats.org/wordprocessingml/2006/main" xmlns:w14="http://schemas.microsoft.com/office/word/2010/wordml" xmlns:w15="http://schemas.microsoft.com/office/word/2012/wordml" xmlns:wpg="http://schemas.microsoft.com/office/word/2010/wordprocessingGroup" xmlns:wpi="http://schemas.microsoft.com/office/word/2010/wordprocessingInk" xmlns:wne="http://schemas.microsoft.com/office/word/2006/wordml" xmlns:wps="http://schemas.microsoft.com/office/word/2010/wordprocessingShape" mc:Ignorable="w14 w15 wp14">
   <w:body>
     <w:p>
       <w:pPr>
@@ -8661,8 +8661,6 @@
           <w:lang w:val="ms-MY"/>
         </w:rPr>
       </w:pPr>
-      <w:bookmarkStart w:id="0" w:name="_GoBack"/>
-      <w:bookmarkEnd w:id="0"/>
     </w:p>
     <w:p>
       <w:pPr>
@@ -11401,7 +11399,7 @@
         </w:tc>
         <w:tc>
           <w:tcPr>
-            <w:tcW w:w="1657" w:type="dxa"/>
+            <w:tcW w:w="1656" w:type="dxa"/>
             <w:tcBorders>
               <w:top w:val="nil"/>
               <w:bottom w:val="nil"/>
@@ -11432,7 +11430,7 @@
         </w:tc>
         <w:tc>
           <w:tcPr>
-            <w:tcW w:w="290" w:type="dxa"/>
+            <w:tcW w:w="296" w:type="dxa"/>
             <w:tcBorders>
               <w:top w:val="nil"/>
               <w:left w:val="nil"/>
@@ -11466,7 +11464,7 @@
         </w:tc>
         <w:tc>
           <w:tcPr>
-            <w:tcW w:w="5199" w:type="dxa"/>
+            <w:tcW w:w="5194" w:type="dxa"/>
             <w:tcBorders>
               <w:top w:val="nil"/>
               <w:left w:val="nil"/>
@@ -11544,7 +11542,7 @@
         </w:tc>
         <w:tc>
           <w:tcPr>
-            <w:tcW w:w="1657" w:type="dxa"/>
+            <w:tcW w:w="1656" w:type="dxa"/>
             <w:tcBorders>
               <w:top w:val="nil"/>
               <w:bottom w:val="single" w:sz="4" w:space="0" w:color="auto"/>
@@ -11575,7 +11573,7 @@
         </w:tc>
         <w:tc>
           <w:tcPr>
-            <w:tcW w:w="290" w:type="dxa"/>
+            <w:tcW w:w="296" w:type="dxa"/>
             <w:tcBorders>
               <w:top w:val="nil"/>
               <w:left w:val="nil"/>
@@ -11608,7 +11606,7 @@
         </w:tc>
         <w:tc>
           <w:tcPr>
-            <w:tcW w:w="5199" w:type="dxa"/>
+            <w:tcW w:w="5194" w:type="dxa"/>
             <w:tcBorders>
               <w:top w:val="nil"/>
               <w:left w:val="nil"/>
@@ -11722,7 +11720,7 @@
         </w:tc>
         <w:tc>
           <w:tcPr>
-            <w:tcW w:w="1657" w:type="dxa"/>
+            <w:tcW w:w="1656" w:type="dxa"/>
             <w:tcBorders>
               <w:top w:val="nil"/>
               <w:bottom w:val="nil"/>
@@ -11766,7 +11764,7 @@
         </w:tc>
         <w:tc>
           <w:tcPr>
-            <w:tcW w:w="290" w:type="dxa"/>
+            <w:tcW w:w="296" w:type="dxa"/>
             <w:tcBorders>
               <w:top w:val="nil"/>
               <w:left w:val="nil"/>
@@ -11811,7 +11809,7 @@
         </w:tc>
         <w:tc>
           <w:tcPr>
-            <w:tcW w:w="5199" w:type="dxa"/>
+            <w:tcW w:w="5194" w:type="dxa"/>
             <w:tcBorders>
               <w:top w:val="nil"/>
               <w:left w:val="nil"/>
@@ -11905,7 +11903,7 @@
         </w:tc>
         <w:tc>
           <w:tcPr>
-            <w:tcW w:w="1657" w:type="dxa"/>
+            <w:tcW w:w="1656" w:type="dxa"/>
             <w:tcBorders>
               <w:top w:val="nil"/>
               <w:bottom w:val="nil"/>
@@ -11938,7 +11936,7 @@
         </w:tc>
         <w:tc>
           <w:tcPr>
-            <w:tcW w:w="290" w:type="dxa"/>
+            <w:tcW w:w="296" w:type="dxa"/>
             <w:tcBorders>
               <w:top w:val="nil"/>
               <w:left w:val="nil"/>
@@ -11972,7 +11970,7 @@
         </w:tc>
         <w:tc>
           <w:tcPr>
-            <w:tcW w:w="5199" w:type="dxa"/>
+            <w:tcW w:w="5194" w:type="dxa"/>
             <w:tcBorders>
               <w:top w:val="nil"/>
               <w:left w:val="nil"/>
@@ -12052,7 +12050,7 @@
         </w:tc>
         <w:tc>
           <w:tcPr>
-            <w:tcW w:w="1657" w:type="dxa"/>
+            <w:tcW w:w="1656" w:type="dxa"/>
             <w:tcBorders>
               <w:top w:val="nil"/>
               <w:bottom w:val="nil"/>
@@ -12084,7 +12082,7 @@
         </w:tc>
         <w:tc>
           <w:tcPr>
-            <w:tcW w:w="290" w:type="dxa"/>
+            <w:tcW w:w="296" w:type="dxa"/>
             <w:tcBorders>
               <w:top w:val="nil"/>
               <w:left w:val="nil"/>
@@ -12117,7 +12115,7 @@
         </w:tc>
         <w:tc>
           <w:tcPr>
-            <w:tcW w:w="5199" w:type="dxa"/>
+            <w:tcW w:w="5194" w:type="dxa"/>
             <w:tcBorders>
               <w:top w:val="nil"/>
               <w:left w:val="nil"/>
@@ -12287,7 +12285,7 @@
         </w:tc>
         <w:tc>
           <w:tcPr>
-            <w:tcW w:w="1657" w:type="dxa"/>
+            <w:tcW w:w="1656" w:type="dxa"/>
             <w:tcBorders>
               <w:top w:val="nil"/>
               <w:bottom w:val="single" w:sz="4" w:space="0" w:color="auto"/>
@@ -12320,7 +12318,7 @@
         </w:tc>
         <w:tc>
           <w:tcPr>
-            <w:tcW w:w="290" w:type="dxa"/>
+            <w:tcW w:w="296" w:type="dxa"/>
             <w:tcBorders>
               <w:top w:val="nil"/>
               <w:left w:val="nil"/>
@@ -12354,7 +12352,7 @@
         </w:tc>
         <w:tc>
           <w:tcPr>
-            <w:tcW w:w="5199" w:type="dxa"/>
+            <w:tcW w:w="5194" w:type="dxa"/>
             <w:tcBorders>
               <w:top w:val="nil"/>
               <w:left w:val="nil"/>
@@ -12623,7 +12621,7 @@
         </w:tc>
         <w:tc>
           <w:tcPr>
-            <w:tcW w:w="1657" w:type="dxa"/>
+            <w:tcW w:w="1656" w:type="dxa"/>
             <w:tcBorders>
               <w:top w:val="nil"/>
               <w:bottom w:val="nil"/>
@@ -12665,7 +12663,7 @@
         </w:tc>
         <w:tc>
           <w:tcPr>
-            <w:tcW w:w="290" w:type="dxa"/>
+            <w:tcW w:w="296" w:type="dxa"/>
             <w:tcBorders>
               <w:top w:val="nil"/>
               <w:left w:val="nil"/>
@@ -12708,7 +12706,7 @@
         </w:tc>
         <w:tc>
           <w:tcPr>
-            <w:tcW w:w="5199" w:type="dxa"/>
+            <w:tcW w:w="5194" w:type="dxa"/>
             <w:tcBorders>
               <w:top w:val="nil"/>
               <w:left w:val="nil"/>
@@ -12748,6 +12746,35 @@
                 <w:lang w:val="ms-MY"/>
               </w:rPr>
             </w:pPr>
+            <w:r>
+              <w:rPr>
+                <w:rFonts w:ascii="Arial" w:hAnsi="Arial" w:cs="Arial"/>
+                <w:b/>
+                <w:sz w:val="22"/>
+                <w:szCs w:val="20"/>
+              </w:rPr>
+              <w:t>${</w:t>
+            </w:r>
+            <w:proofErr w:type="spellStart"/>
+            <w:r>
+              <w:rPr>
+                <w:rFonts w:ascii="Arial" w:hAnsi="Arial" w:cs="Arial"/>
+                <w:b/>
+                <w:sz w:val="22"/>
+                <w:szCs w:val="20"/>
+              </w:rPr>
+              <w:t>file_number</w:t>
+            </w:r>
+            <w:proofErr w:type="spellEnd"/>
+            <w:r>
+              <w:rPr>
+                <w:rFonts w:ascii="Arial" w:hAnsi="Arial" w:cs="Arial"/>
+                <w:b/>
+                <w:sz w:val="22"/>
+                <w:szCs w:val="20"/>
+              </w:rPr>
+              <w:t>}</w:t>
+            </w:r>
           </w:p>
         </w:tc>
       </w:tr>
@@ -12795,7 +12822,7 @@
         </w:tc>
         <w:tc>
           <w:tcPr>
-            <w:tcW w:w="1657" w:type="dxa"/>
+            <w:tcW w:w="1656" w:type="dxa"/>
             <w:tcBorders>
               <w:top w:val="nil"/>
               <w:bottom w:val="single" w:sz="4" w:space="0" w:color="auto"/>
@@ -12826,7 +12853,7 @@
         </w:tc>
         <w:tc>
           <w:tcPr>
-            <w:tcW w:w="290" w:type="dxa"/>
+            <w:tcW w:w="296" w:type="dxa"/>
             <w:tcBorders>
               <w:top w:val="nil"/>
               <w:left w:val="nil"/>
@@ -12858,7 +12885,7 @@
         </w:tc>
         <w:tc>
           <w:tcPr>
-            <w:tcW w:w="5199" w:type="dxa"/>
+            <w:tcW w:w="5194" w:type="dxa"/>
             <w:tcBorders>
               <w:top w:val="nil"/>
               <w:left w:val="nil"/>
@@ -12868,14 +12895,36 @@
           </w:tcPr>
           <w:p>
             <w:pPr>
-              <w:pStyle w:val="NoSpacing"/>
-              <w:rPr>
-                <w:rFonts w:ascii="Arial" w:hAnsi="Arial" w:cs="Arial"/>
-                <w:b/>
-                <w:sz w:val="22"/>
-                <w:lang w:val="ms-MY"/>
-              </w:rPr>
-            </w:pPr>
+              <w:rPr>
+                <w:rFonts w:ascii="Arial" w:hAnsi="Arial" w:cs="Arial"/>
+                <w:b/>
+                <w:sz w:val="26"/>
+              </w:rPr>
+            </w:pPr>
+            <w:r>
+              <w:rPr>
+                <w:rFonts w:ascii="Arial" w:hAnsi="Arial" w:cs="Arial"/>
+                <w:b/>
+                <w:sz w:val="22"/>
+              </w:rPr>
+              <w:t>${letter_date</w:t>
+            </w:r>
+            <w:r>
+              <w:rPr>
+                <w:rFonts w:ascii="Arial" w:hAnsi="Arial" w:cs="Arial"/>
+                <w:b/>
+                <w:sz w:val="22"/>
+              </w:rPr>
+              <w:t>1</w:t>
+            </w:r>
+            <w:r>
+              <w:rPr>
+                <w:rFonts w:ascii="Arial" w:hAnsi="Arial" w:cs="Arial"/>
+                <w:b/>
+                <w:sz w:val="22"/>
+              </w:rPr>
+              <w:t>}</w:t>
+            </w:r>
           </w:p>
         </w:tc>
       </w:tr>
@@ -12915,6 +12964,8 @@
         </w:rPr>
         <w:br w:type="page"/>
       </w:r>
+      <w:bookmarkStart w:id="0" w:name="_GoBack"/>
+      <w:bookmarkEnd w:id="0"/>
     </w:p>
     <w:p>
       <w:pPr>
@@ -14499,7 +14550,7 @@
 </file>
 
 <file path=word/endnotes.xml><?xml version="1.0" encoding="utf-8"?>
-<w:endnotes xmlns:wpc="http://schemas.microsoft.com/office/word/2010/wordprocessingCanvas" xmlns:cx="http://schemas.microsoft.com/office/drawing/2014/chartex" xmlns:cx1="http://schemas.microsoft.com/office/drawing/2015/9/8/chartex" xmlns:mc="http://schemas.openxmlformats.org/markup-compatibility/2006" xmlns:o="urn:schemas-microsoft-com:office:office" xmlns:r="http://schemas.openxmlformats.org/officeDocument/2006/relationships" xmlns:m="http://schemas.openxmlformats.org/officeDocument/2006/math" xmlns:v="urn:schemas-microsoft-com:vml" xmlns:wp14="http://schemas.microsoft.com/office/word/2010/wordprocessingDrawing" xmlns:wp="http://schemas.openxmlformats.org/drawingml/2006/wordprocessingDrawing" xmlns:w10="urn:schemas-microsoft-com:office:word" xmlns:w="http://schemas.openxmlformats.org/wordprocessingml/2006/main" xmlns:w14="http://schemas.microsoft.com/office/word/2010/wordml" xmlns:w15="http://schemas.microsoft.com/office/word/2012/wordml" xmlns:w16se="http://schemas.microsoft.com/office/word/2015/wordml/symex" xmlns:wpg="http://schemas.microsoft.com/office/word/2010/wordprocessingGroup" xmlns:wpi="http://schemas.microsoft.com/office/word/2010/wordprocessingInk" xmlns:wne="http://schemas.microsoft.com/office/word/2006/wordml" xmlns:wps="http://schemas.microsoft.com/office/word/2010/wordprocessingShape" mc:Ignorable="w14 w15 w16se wp14">
+<w:endnotes xmlns:wpc="http://schemas.microsoft.com/office/word/2010/wordprocessingCanvas" xmlns:mc="http://schemas.openxmlformats.org/markup-compatibility/2006" xmlns:o="urn:schemas-microsoft-com:office:office" xmlns:r="http://schemas.openxmlformats.org/officeDocument/2006/relationships" xmlns:m="http://schemas.openxmlformats.org/officeDocument/2006/math" xmlns:v="urn:schemas-microsoft-com:vml" xmlns:wp14="http://schemas.microsoft.com/office/word/2010/wordprocessingDrawing" xmlns:wp="http://schemas.openxmlformats.org/drawingml/2006/wordprocessingDrawing" xmlns:w10="urn:schemas-microsoft-com:office:word" xmlns:w="http://schemas.openxmlformats.org/wordprocessingml/2006/main" xmlns:w14="http://schemas.microsoft.com/office/word/2010/wordml" xmlns:w15="http://schemas.microsoft.com/office/word/2012/wordml" xmlns:wpg="http://schemas.microsoft.com/office/word/2010/wordprocessingGroup" xmlns:wpi="http://schemas.microsoft.com/office/word/2010/wordprocessingInk" xmlns:wne="http://schemas.microsoft.com/office/word/2006/wordml" xmlns:wps="http://schemas.microsoft.com/office/word/2010/wordprocessingShape" mc:Ignorable="w14 w15 wp14">
   <w:endnote w:type="separator" w:id="-1">
     <w:p>
       <w:r>
@@ -14518,7 +14569,7 @@
 </file>
 
 <file path=word/footer1.xml><?xml version="1.0" encoding="utf-8"?>
-<w:ftr xmlns:wpc="http://schemas.microsoft.com/office/word/2010/wordprocessingCanvas" xmlns:cx="http://schemas.microsoft.com/office/drawing/2014/chartex" xmlns:cx1="http://schemas.microsoft.com/office/drawing/2015/9/8/chartex" xmlns:mc="http://schemas.openxmlformats.org/markup-compatibility/2006" xmlns:o="urn:schemas-microsoft-com:office:office" xmlns:r="http://schemas.openxmlformats.org/officeDocument/2006/relationships" xmlns:m="http://schemas.openxmlformats.org/officeDocument/2006/math" xmlns:v="urn:schemas-microsoft-com:vml" xmlns:wp14="http://schemas.microsoft.com/office/word/2010/wordprocessingDrawing" xmlns:wp="http://schemas.openxmlformats.org/drawingml/2006/wordprocessingDrawing" xmlns:w10="urn:schemas-microsoft-com:office:word" xmlns:w="http://schemas.openxmlformats.org/wordprocessingml/2006/main" xmlns:w14="http://schemas.microsoft.com/office/word/2010/wordml" xmlns:w15="http://schemas.microsoft.com/office/word/2012/wordml" xmlns:w16se="http://schemas.microsoft.com/office/word/2015/wordml/symex" xmlns:wpg="http://schemas.microsoft.com/office/word/2010/wordprocessingGroup" xmlns:wpi="http://schemas.microsoft.com/office/word/2010/wordprocessingInk" xmlns:wne="http://schemas.microsoft.com/office/word/2006/wordml" xmlns:wps="http://schemas.microsoft.com/office/word/2010/wordprocessingShape" mc:Ignorable="w14 w15 w16se wp14">
+<w:ftr xmlns:wpc="http://schemas.microsoft.com/office/word/2010/wordprocessingCanvas" xmlns:mc="http://schemas.openxmlformats.org/markup-compatibility/2006" xmlns:o="urn:schemas-microsoft-com:office:office" xmlns:r="http://schemas.openxmlformats.org/officeDocument/2006/relationships" xmlns:m="http://schemas.openxmlformats.org/officeDocument/2006/math" xmlns:v="urn:schemas-microsoft-com:vml" xmlns:wp14="http://schemas.microsoft.com/office/word/2010/wordprocessingDrawing" xmlns:wp="http://schemas.openxmlformats.org/drawingml/2006/wordprocessingDrawing" xmlns:w10="urn:schemas-microsoft-com:office:word" xmlns:w="http://schemas.openxmlformats.org/wordprocessingml/2006/main" xmlns:w14="http://schemas.microsoft.com/office/word/2010/wordml" xmlns:w15="http://schemas.microsoft.com/office/word/2012/wordml" xmlns:wpg="http://schemas.microsoft.com/office/word/2010/wordprocessingGroup" xmlns:wpi="http://schemas.microsoft.com/office/word/2010/wordprocessingInk" xmlns:wne="http://schemas.microsoft.com/office/word/2006/wordml" xmlns:wps="http://schemas.microsoft.com/office/word/2010/wordprocessingShape" mc:Ignorable="w14 w15 wp14">
   <w:p>
     <w:pPr>
       <w:pStyle w:val="Footer"/>
@@ -14569,7 +14620,7 @@
 </file>
 
 <file path=word/footer2.xml><?xml version="1.0" encoding="utf-8"?>
-<w:ftr xmlns:wpc="http://schemas.microsoft.com/office/word/2010/wordprocessingCanvas" xmlns:cx="http://schemas.microsoft.com/office/drawing/2014/chartex" xmlns:cx1="http://schemas.microsoft.com/office/drawing/2015/9/8/chartex" xmlns:mc="http://schemas.openxmlformats.org/markup-compatibility/2006" xmlns:o="urn:schemas-microsoft-com:office:office" xmlns:r="http://schemas.openxmlformats.org/officeDocument/2006/relationships" xmlns:m="http://schemas.openxmlformats.org/officeDocument/2006/math" xmlns:v="urn:schemas-microsoft-com:vml" xmlns:wp14="http://schemas.microsoft.com/office/word/2010/wordprocessingDrawing" xmlns:wp="http://schemas.openxmlformats.org/drawingml/2006/wordprocessingDrawing" xmlns:w10="urn:schemas-microsoft-com:office:word" xmlns:w="http://schemas.openxmlformats.org/wordprocessingml/2006/main" xmlns:w14="http://schemas.microsoft.com/office/word/2010/wordml" xmlns:w15="http://schemas.microsoft.com/office/word/2012/wordml" xmlns:w16se="http://schemas.microsoft.com/office/word/2015/wordml/symex" xmlns:wpg="http://schemas.microsoft.com/office/word/2010/wordprocessingGroup" xmlns:wpi="http://schemas.microsoft.com/office/word/2010/wordprocessingInk" xmlns:wne="http://schemas.microsoft.com/office/word/2006/wordml" xmlns:wps="http://schemas.microsoft.com/office/word/2010/wordprocessingShape" mc:Ignorable="w14 w15 w16se wp14">
+<w:ftr xmlns:wpc="http://schemas.microsoft.com/office/word/2010/wordprocessingCanvas" xmlns:mc="http://schemas.openxmlformats.org/markup-compatibility/2006" xmlns:o="urn:schemas-microsoft-com:office:office" xmlns:r="http://schemas.openxmlformats.org/officeDocument/2006/relationships" xmlns:m="http://schemas.openxmlformats.org/officeDocument/2006/math" xmlns:v="urn:schemas-microsoft-com:vml" xmlns:wp14="http://schemas.microsoft.com/office/word/2010/wordprocessingDrawing" xmlns:wp="http://schemas.openxmlformats.org/drawingml/2006/wordprocessingDrawing" xmlns:w10="urn:schemas-microsoft-com:office:word" xmlns:w="http://schemas.openxmlformats.org/wordprocessingml/2006/main" xmlns:w14="http://schemas.microsoft.com/office/word/2010/wordml" xmlns:w15="http://schemas.microsoft.com/office/word/2012/wordml" xmlns:wpg="http://schemas.microsoft.com/office/word/2010/wordprocessingGroup" xmlns:wpi="http://schemas.microsoft.com/office/word/2010/wordprocessingInk" xmlns:wne="http://schemas.microsoft.com/office/word/2006/wordml" xmlns:wps="http://schemas.microsoft.com/office/word/2010/wordprocessingShape" mc:Ignorable="w14 w15 wp14">
   <w:sdt>
     <w:sdtPr>
       <w:id w:val="-350186540"/>
@@ -14643,7 +14694,7 @@
             <w:sz w:val="14"/>
             <w:szCs w:val="14"/>
           </w:rPr>
-          <w:t>18</w:t>
+          <w:t>21</w:t>
         </w:r>
         <w:r>
           <w:rPr>
@@ -14673,7 +14724,7 @@
 </file>
 
 <file path=word/footnotes.xml><?xml version="1.0" encoding="utf-8"?>
-<w:footnotes xmlns:wpc="http://schemas.microsoft.com/office/word/2010/wordprocessingCanvas" xmlns:cx="http://schemas.microsoft.com/office/drawing/2014/chartex" xmlns:cx1="http://schemas.microsoft.com/office/drawing/2015/9/8/chartex" xmlns:mc="http://schemas.openxmlformats.org/markup-compatibility/2006" xmlns:o="urn:schemas-microsoft-com:office:office" xmlns:r="http://schemas.openxmlformats.org/officeDocument/2006/relationships" xmlns:m="http://schemas.openxmlformats.org/officeDocument/2006/math" xmlns:v="urn:schemas-microsoft-com:vml" xmlns:wp14="http://schemas.microsoft.com/office/word/2010/wordprocessingDrawing" xmlns:wp="http://schemas.openxmlformats.org/drawingml/2006/wordprocessingDrawing" xmlns:w10="urn:schemas-microsoft-com:office:word" xmlns:w="http://schemas.openxmlformats.org/wordprocessingml/2006/main" xmlns:w14="http://schemas.microsoft.com/office/word/2010/wordml" xmlns:w15="http://schemas.microsoft.com/office/word/2012/wordml" xmlns:w16se="http://schemas.microsoft.com/office/word/2015/wordml/symex" xmlns:wpg="http://schemas.microsoft.com/office/word/2010/wordprocessingGroup" xmlns:wpi="http://schemas.microsoft.com/office/word/2010/wordprocessingInk" xmlns:wne="http://schemas.microsoft.com/office/word/2006/wordml" xmlns:wps="http://schemas.microsoft.com/office/word/2010/wordprocessingShape" mc:Ignorable="w14 w15 w16se wp14">
+<w:footnotes xmlns:wpc="http://schemas.microsoft.com/office/word/2010/wordprocessingCanvas" xmlns:mc="http://schemas.openxmlformats.org/markup-compatibility/2006" xmlns:o="urn:schemas-microsoft-com:office:office" xmlns:r="http://schemas.openxmlformats.org/officeDocument/2006/relationships" xmlns:m="http://schemas.openxmlformats.org/officeDocument/2006/math" xmlns:v="urn:schemas-microsoft-com:vml" xmlns:wp14="http://schemas.microsoft.com/office/word/2010/wordprocessingDrawing" xmlns:wp="http://schemas.openxmlformats.org/drawingml/2006/wordprocessingDrawing" xmlns:w10="urn:schemas-microsoft-com:office:word" xmlns:w="http://schemas.openxmlformats.org/wordprocessingml/2006/main" xmlns:w14="http://schemas.microsoft.com/office/word/2010/wordml" xmlns:w15="http://schemas.microsoft.com/office/word/2012/wordml" xmlns:wpg="http://schemas.microsoft.com/office/word/2010/wordprocessingGroup" xmlns:wpi="http://schemas.microsoft.com/office/word/2010/wordprocessingInk" xmlns:wne="http://schemas.microsoft.com/office/word/2006/wordml" xmlns:wps="http://schemas.microsoft.com/office/word/2010/wordprocessingShape" mc:Ignorable="w14 w15 wp14">
   <w:footnote w:type="separator" w:id="-1">
     <w:p>
       <w:r>
@@ -14692,7 +14743,7 @@
 </file>
 
 <file path=word/header1.xml><?xml version="1.0" encoding="utf-8"?>
-<w:hdr xmlns:wpc="http://schemas.microsoft.com/office/word/2010/wordprocessingCanvas" xmlns:cx="http://schemas.microsoft.com/office/drawing/2014/chartex" xmlns:cx1="http://schemas.microsoft.com/office/drawing/2015/9/8/chartex" xmlns:mc="http://schemas.openxmlformats.org/markup-compatibility/2006" xmlns:o="urn:schemas-microsoft-com:office:office" xmlns:r="http://schemas.openxmlformats.org/officeDocument/2006/relationships" xmlns:m="http://schemas.openxmlformats.org/officeDocument/2006/math" xmlns:v="urn:schemas-microsoft-com:vml" xmlns:wp14="http://schemas.microsoft.com/office/word/2010/wordprocessingDrawing" xmlns:wp="http://schemas.openxmlformats.org/drawingml/2006/wordprocessingDrawing" xmlns:w10="urn:schemas-microsoft-com:office:word" xmlns:w="http://schemas.openxmlformats.org/wordprocessingml/2006/main" xmlns:w14="http://schemas.microsoft.com/office/word/2010/wordml" xmlns:w15="http://schemas.microsoft.com/office/word/2012/wordml" xmlns:w16se="http://schemas.microsoft.com/office/word/2015/wordml/symex" xmlns:wpg="http://schemas.microsoft.com/office/word/2010/wordprocessingGroup" xmlns:wpi="http://schemas.microsoft.com/office/word/2010/wordprocessingInk" xmlns:wne="http://schemas.microsoft.com/office/word/2006/wordml" xmlns:wps="http://schemas.microsoft.com/office/word/2010/wordprocessingShape" mc:Ignorable="w14 w15 w16se wp14">
+<w:hdr xmlns:wpc="http://schemas.microsoft.com/office/word/2010/wordprocessingCanvas" xmlns:mc="http://schemas.openxmlformats.org/markup-compatibility/2006" xmlns:o="urn:schemas-microsoft-com:office:office" xmlns:r="http://schemas.openxmlformats.org/officeDocument/2006/relationships" xmlns:m="http://schemas.openxmlformats.org/officeDocument/2006/math" xmlns:v="urn:schemas-microsoft-com:vml" xmlns:wp14="http://schemas.microsoft.com/office/word/2010/wordprocessingDrawing" xmlns:wp="http://schemas.openxmlformats.org/drawingml/2006/wordprocessingDrawing" xmlns:w10="urn:schemas-microsoft-com:office:word" xmlns:w="http://schemas.openxmlformats.org/wordprocessingml/2006/main" xmlns:w14="http://schemas.microsoft.com/office/word/2010/wordml" xmlns:w15="http://schemas.microsoft.com/office/word/2012/wordml" xmlns:wpg="http://schemas.microsoft.com/office/word/2010/wordprocessingGroup" xmlns:wpi="http://schemas.microsoft.com/office/word/2010/wordprocessingInk" xmlns:wne="http://schemas.microsoft.com/office/word/2006/wordml" xmlns:wps="http://schemas.microsoft.com/office/word/2010/wordprocessingShape" mc:Ignorable="w14 w15 wp14">
   <w:p>
     <w:pPr>
       <w:pStyle w:val="Header"/>
@@ -14803,7 +14854,7 @@
 </file>
 
 <file path=word/header2.xml><?xml version="1.0" encoding="utf-8"?>
-<w:hdr xmlns:wpc="http://schemas.microsoft.com/office/word/2010/wordprocessingCanvas" xmlns:cx="http://schemas.microsoft.com/office/drawing/2014/chartex" xmlns:cx1="http://schemas.microsoft.com/office/drawing/2015/9/8/chartex" xmlns:mc="http://schemas.openxmlformats.org/markup-compatibility/2006" xmlns:o="urn:schemas-microsoft-com:office:office" xmlns:r="http://schemas.openxmlformats.org/officeDocument/2006/relationships" xmlns:m="http://schemas.openxmlformats.org/officeDocument/2006/math" xmlns:v="urn:schemas-microsoft-com:vml" xmlns:wp14="http://schemas.microsoft.com/office/word/2010/wordprocessingDrawing" xmlns:wp="http://schemas.openxmlformats.org/drawingml/2006/wordprocessingDrawing" xmlns:w10="urn:schemas-microsoft-com:office:word" xmlns:w="http://schemas.openxmlformats.org/wordprocessingml/2006/main" xmlns:w14="http://schemas.microsoft.com/office/word/2010/wordml" xmlns:w15="http://schemas.microsoft.com/office/word/2012/wordml" xmlns:w16se="http://schemas.microsoft.com/office/word/2015/wordml/symex" xmlns:wpg="http://schemas.microsoft.com/office/word/2010/wordprocessingGroup" xmlns:wpi="http://schemas.microsoft.com/office/word/2010/wordprocessingInk" xmlns:wne="http://schemas.microsoft.com/office/word/2006/wordml" xmlns:wps="http://schemas.microsoft.com/office/word/2010/wordprocessingShape" mc:Ignorable="w14 w15 w16se wp14">
+<w:hdr xmlns:wpc="http://schemas.microsoft.com/office/word/2010/wordprocessingCanvas" xmlns:mc="http://schemas.openxmlformats.org/markup-compatibility/2006" xmlns:o="urn:schemas-microsoft-com:office:office" xmlns:r="http://schemas.openxmlformats.org/officeDocument/2006/relationships" xmlns:m="http://schemas.openxmlformats.org/officeDocument/2006/math" xmlns:v="urn:schemas-microsoft-com:vml" xmlns:wp14="http://schemas.microsoft.com/office/word/2010/wordprocessingDrawing" xmlns:wp="http://schemas.openxmlformats.org/drawingml/2006/wordprocessingDrawing" xmlns:w10="urn:schemas-microsoft-com:office:word" xmlns:w="http://schemas.openxmlformats.org/wordprocessingml/2006/main" xmlns:w14="http://schemas.microsoft.com/office/word/2010/wordml" xmlns:w15="http://schemas.microsoft.com/office/word/2012/wordml" xmlns:wpg="http://schemas.microsoft.com/office/word/2010/wordprocessingGroup" xmlns:wpi="http://schemas.microsoft.com/office/word/2010/wordprocessingInk" xmlns:wne="http://schemas.microsoft.com/office/word/2006/wordml" xmlns:wps="http://schemas.microsoft.com/office/word/2010/wordprocessingShape" mc:Ignorable="w14 w15 wp14">
   <w:p>
     <w:pPr>
       <w:pStyle w:val="Header"/>
@@ -14942,7 +14993,7 @@
 </file>
 
 <file path=word/numbering.xml><?xml version="1.0" encoding="utf-8"?>
-<w:numbering xmlns:wpc="http://schemas.microsoft.com/office/word/2010/wordprocessingCanvas" xmlns:cx="http://schemas.microsoft.com/office/drawing/2014/chartex" xmlns:cx1="http://schemas.microsoft.com/office/drawing/2015/9/8/chartex" xmlns:mc="http://schemas.openxmlformats.org/markup-compatibility/2006" xmlns:o="urn:schemas-microsoft-com:office:office" xmlns:r="http://schemas.openxmlformats.org/officeDocument/2006/relationships" xmlns:m="http://schemas.openxmlformats.org/officeDocument/2006/math" xmlns:v="urn:schemas-microsoft-com:vml" xmlns:wp14="http://schemas.microsoft.com/office/word/2010/wordprocessingDrawing" xmlns:wp="http://schemas.openxmlformats.org/drawingml/2006/wordprocessingDrawing" xmlns:w10="urn:schemas-microsoft-com:office:word" xmlns:w="http://schemas.openxmlformats.org/wordprocessingml/2006/main" xmlns:w14="http://schemas.microsoft.com/office/word/2010/wordml" xmlns:w15="http://schemas.microsoft.com/office/word/2012/wordml" xmlns:w16se="http://schemas.microsoft.com/office/word/2015/wordml/symex" xmlns:wpg="http://schemas.microsoft.com/office/word/2010/wordprocessingGroup" xmlns:wpi="http://schemas.microsoft.com/office/word/2010/wordprocessingInk" xmlns:wne="http://schemas.microsoft.com/office/word/2006/wordml" xmlns:wps="http://schemas.microsoft.com/office/word/2010/wordprocessingShape" mc:Ignorable="w14 w15 w16se wp14">
+<w:numbering xmlns:wpc="http://schemas.microsoft.com/office/word/2010/wordprocessingCanvas" xmlns:mc="http://schemas.openxmlformats.org/markup-compatibility/2006" xmlns:o="urn:schemas-microsoft-com:office:office" xmlns:r="http://schemas.openxmlformats.org/officeDocument/2006/relationships" xmlns:m="http://schemas.openxmlformats.org/officeDocument/2006/math" xmlns:v="urn:schemas-microsoft-com:vml" xmlns:wp14="http://schemas.microsoft.com/office/word/2010/wordprocessingDrawing" xmlns:wp="http://schemas.openxmlformats.org/drawingml/2006/wordprocessingDrawing" xmlns:w10="urn:schemas-microsoft-com:office:word" xmlns:w="http://schemas.openxmlformats.org/wordprocessingml/2006/main" xmlns:w14="http://schemas.microsoft.com/office/word/2010/wordml" xmlns:w15="http://schemas.microsoft.com/office/word/2012/wordml" xmlns:wpg="http://schemas.microsoft.com/office/word/2010/wordprocessingGroup" xmlns:wpi="http://schemas.microsoft.com/office/word/2010/wordprocessingInk" xmlns:wne="http://schemas.microsoft.com/office/word/2006/wordml" xmlns:wps="http://schemas.microsoft.com/office/word/2010/wordprocessingShape" mc:Ignorable="w14 w15 wp14">
   <w:abstractNum w:abstractNumId="0" w15:restartNumberingAfterBreak="0">
     <w:nsid w:val="013C1A9D"/>
     <w:multiLevelType w:val="hybridMultilevel"/>
@@ -19059,7 +19110,7 @@
 </file>
 
 <file path=word/styles.xml><?xml version="1.0" encoding="utf-8"?>
-<w:styles xmlns:mc="http://schemas.openxmlformats.org/markup-compatibility/2006" xmlns:r="http://schemas.openxmlformats.org/officeDocument/2006/relationships" xmlns:w="http://schemas.openxmlformats.org/wordprocessingml/2006/main" xmlns:w14="http://schemas.microsoft.com/office/word/2010/wordml" xmlns:w15="http://schemas.microsoft.com/office/word/2012/wordml" xmlns:w16se="http://schemas.microsoft.com/office/word/2015/wordml/symex" mc:Ignorable="w14 w15 w16se">
+<w:styles xmlns:mc="http://schemas.openxmlformats.org/markup-compatibility/2006" xmlns:r="http://schemas.openxmlformats.org/officeDocument/2006/relationships" xmlns:w="http://schemas.openxmlformats.org/wordprocessingml/2006/main" xmlns:w14="http://schemas.microsoft.com/office/word/2010/wordml" xmlns:w15="http://schemas.microsoft.com/office/word/2012/wordml" mc:Ignorable="w14 w15">
   <w:docDefaults>
     <w:rPrDefault>
       <w:rPr>
@@ -19876,7 +19927,7 @@
 </file>
 
 <file path=customXml/itemProps1.xml><?xml version="1.0" encoding="utf-8"?>
-<ds:datastoreItem xmlns:ds="http://schemas.openxmlformats.org/officeDocument/2006/customXml" ds:itemID="{504B4C1A-E817-44EF-B6C3-BF97A6D0A4C0}">
+<ds:datastoreItem xmlns:ds="http://schemas.openxmlformats.org/officeDocument/2006/customXml" ds:itemID="{0CD8415E-BCAF-4E59-B322-6FD38B38577F}">
   <ds:schemaRefs>
     <ds:schemaRef ds:uri="http://schemas.openxmlformats.org/officeDocument/2006/bibliography"/>
   </ds:schemaRefs>

</xml_diff>

<commit_message>
Revert "dokumen perjanjian after edit"
This reverts commit 6bb047b6f25957a1d8410ffa106e86736af1374f.
</commit_message>
<xml_diff>
--- a/file_download/perjanjian/perjanjian_sewaan_caj_pengurusan_sampah.docx
+++ b/file_download/perjanjian/perjanjian_sewaan_caj_pengurusan_sampah.docx
@@ -1,6 +1,6 @@
 
 <file path=word/document.xml><?xml version="1.0" encoding="utf-8"?>
-<w:document xmlns:wpc="http://schemas.microsoft.com/office/word/2010/wordprocessingCanvas" xmlns:mc="http://schemas.openxmlformats.org/markup-compatibility/2006" xmlns:o="urn:schemas-microsoft-com:office:office" xmlns:r="http://schemas.openxmlformats.org/officeDocument/2006/relationships" xmlns:m="http://schemas.openxmlformats.org/officeDocument/2006/math" xmlns:v="urn:schemas-microsoft-com:vml" xmlns:wp14="http://schemas.microsoft.com/office/word/2010/wordprocessingDrawing" xmlns:wp="http://schemas.openxmlformats.org/drawingml/2006/wordprocessingDrawing" xmlns:w10="urn:schemas-microsoft-com:office:word" xmlns:w="http://schemas.openxmlformats.org/wordprocessingml/2006/main" xmlns:w14="http://schemas.microsoft.com/office/word/2010/wordml" xmlns:w15="http://schemas.microsoft.com/office/word/2012/wordml" xmlns:wpg="http://schemas.microsoft.com/office/word/2010/wordprocessingGroup" xmlns:wpi="http://schemas.microsoft.com/office/word/2010/wordprocessingInk" xmlns:wne="http://schemas.microsoft.com/office/word/2006/wordml" xmlns:wps="http://schemas.microsoft.com/office/word/2010/wordprocessingShape" mc:Ignorable="w14 w15 wp14">
+<w:document xmlns:wpc="http://schemas.microsoft.com/office/word/2010/wordprocessingCanvas" xmlns:cx="http://schemas.microsoft.com/office/drawing/2014/chartex" xmlns:cx1="http://schemas.microsoft.com/office/drawing/2015/9/8/chartex" xmlns:mc="http://schemas.openxmlformats.org/markup-compatibility/2006" xmlns:o="urn:schemas-microsoft-com:office:office" xmlns:r="http://schemas.openxmlformats.org/officeDocument/2006/relationships" xmlns:m="http://schemas.openxmlformats.org/officeDocument/2006/math" xmlns:v="urn:schemas-microsoft-com:vml" xmlns:wp14="http://schemas.microsoft.com/office/word/2010/wordprocessingDrawing" xmlns:wp="http://schemas.openxmlformats.org/drawingml/2006/wordprocessingDrawing" xmlns:w10="urn:schemas-microsoft-com:office:word" xmlns:w="http://schemas.openxmlformats.org/wordprocessingml/2006/main" xmlns:w14="http://schemas.microsoft.com/office/word/2010/wordml" xmlns:w15="http://schemas.microsoft.com/office/word/2012/wordml" xmlns:w16se="http://schemas.microsoft.com/office/word/2015/wordml/symex" xmlns:wpg="http://schemas.microsoft.com/office/word/2010/wordprocessingGroup" xmlns:wpi="http://schemas.microsoft.com/office/word/2010/wordprocessingInk" xmlns:wne="http://schemas.microsoft.com/office/word/2006/wordml" xmlns:wps="http://schemas.microsoft.com/office/word/2010/wordprocessingShape" mc:Ignorable="w14 w15 w16se wp14">
   <w:body>
     <w:p>
       <w:pPr>
@@ -8661,6 +8661,8 @@
           <w:lang w:val="ms-MY"/>
         </w:rPr>
       </w:pPr>
+      <w:bookmarkStart w:id="0" w:name="_GoBack"/>
+      <w:bookmarkEnd w:id="0"/>
     </w:p>
     <w:p>
       <w:pPr>
@@ -11399,7 +11401,7 @@
         </w:tc>
         <w:tc>
           <w:tcPr>
-            <w:tcW w:w="1656" w:type="dxa"/>
+            <w:tcW w:w="1657" w:type="dxa"/>
             <w:tcBorders>
               <w:top w:val="nil"/>
               <w:bottom w:val="nil"/>
@@ -11430,7 +11432,7 @@
         </w:tc>
         <w:tc>
           <w:tcPr>
-            <w:tcW w:w="296" w:type="dxa"/>
+            <w:tcW w:w="290" w:type="dxa"/>
             <w:tcBorders>
               <w:top w:val="nil"/>
               <w:left w:val="nil"/>
@@ -11464,7 +11466,7 @@
         </w:tc>
         <w:tc>
           <w:tcPr>
-            <w:tcW w:w="5194" w:type="dxa"/>
+            <w:tcW w:w="5199" w:type="dxa"/>
             <w:tcBorders>
               <w:top w:val="nil"/>
               <w:left w:val="nil"/>
@@ -11542,7 +11544,7 @@
         </w:tc>
         <w:tc>
           <w:tcPr>
-            <w:tcW w:w="1656" w:type="dxa"/>
+            <w:tcW w:w="1657" w:type="dxa"/>
             <w:tcBorders>
               <w:top w:val="nil"/>
               <w:bottom w:val="single" w:sz="4" w:space="0" w:color="auto"/>
@@ -11573,7 +11575,7 @@
         </w:tc>
         <w:tc>
           <w:tcPr>
-            <w:tcW w:w="296" w:type="dxa"/>
+            <w:tcW w:w="290" w:type="dxa"/>
             <w:tcBorders>
               <w:top w:val="nil"/>
               <w:left w:val="nil"/>
@@ -11606,7 +11608,7 @@
         </w:tc>
         <w:tc>
           <w:tcPr>
-            <w:tcW w:w="5194" w:type="dxa"/>
+            <w:tcW w:w="5199" w:type="dxa"/>
             <w:tcBorders>
               <w:top w:val="nil"/>
               <w:left w:val="nil"/>
@@ -11720,7 +11722,7 @@
         </w:tc>
         <w:tc>
           <w:tcPr>
-            <w:tcW w:w="1656" w:type="dxa"/>
+            <w:tcW w:w="1657" w:type="dxa"/>
             <w:tcBorders>
               <w:top w:val="nil"/>
               <w:bottom w:val="nil"/>
@@ -11764,7 +11766,7 @@
         </w:tc>
         <w:tc>
           <w:tcPr>
-            <w:tcW w:w="296" w:type="dxa"/>
+            <w:tcW w:w="290" w:type="dxa"/>
             <w:tcBorders>
               <w:top w:val="nil"/>
               <w:left w:val="nil"/>
@@ -11809,7 +11811,7 @@
         </w:tc>
         <w:tc>
           <w:tcPr>
-            <w:tcW w:w="5194" w:type="dxa"/>
+            <w:tcW w:w="5199" w:type="dxa"/>
             <w:tcBorders>
               <w:top w:val="nil"/>
               <w:left w:val="nil"/>
@@ -11903,7 +11905,7 @@
         </w:tc>
         <w:tc>
           <w:tcPr>
-            <w:tcW w:w="1656" w:type="dxa"/>
+            <w:tcW w:w="1657" w:type="dxa"/>
             <w:tcBorders>
               <w:top w:val="nil"/>
               <w:bottom w:val="nil"/>
@@ -11936,7 +11938,7 @@
         </w:tc>
         <w:tc>
           <w:tcPr>
-            <w:tcW w:w="296" w:type="dxa"/>
+            <w:tcW w:w="290" w:type="dxa"/>
             <w:tcBorders>
               <w:top w:val="nil"/>
               <w:left w:val="nil"/>
@@ -11970,7 +11972,7 @@
         </w:tc>
         <w:tc>
           <w:tcPr>
-            <w:tcW w:w="5194" w:type="dxa"/>
+            <w:tcW w:w="5199" w:type="dxa"/>
             <w:tcBorders>
               <w:top w:val="nil"/>
               <w:left w:val="nil"/>
@@ -12050,7 +12052,7 @@
         </w:tc>
         <w:tc>
           <w:tcPr>
-            <w:tcW w:w="1656" w:type="dxa"/>
+            <w:tcW w:w="1657" w:type="dxa"/>
             <w:tcBorders>
               <w:top w:val="nil"/>
               <w:bottom w:val="nil"/>
@@ -12082,7 +12084,7 @@
         </w:tc>
         <w:tc>
           <w:tcPr>
-            <w:tcW w:w="296" w:type="dxa"/>
+            <w:tcW w:w="290" w:type="dxa"/>
             <w:tcBorders>
               <w:top w:val="nil"/>
               <w:left w:val="nil"/>
@@ -12115,7 +12117,7 @@
         </w:tc>
         <w:tc>
           <w:tcPr>
-            <w:tcW w:w="5194" w:type="dxa"/>
+            <w:tcW w:w="5199" w:type="dxa"/>
             <w:tcBorders>
               <w:top w:val="nil"/>
               <w:left w:val="nil"/>
@@ -12285,7 +12287,7 @@
         </w:tc>
         <w:tc>
           <w:tcPr>
-            <w:tcW w:w="1656" w:type="dxa"/>
+            <w:tcW w:w="1657" w:type="dxa"/>
             <w:tcBorders>
               <w:top w:val="nil"/>
               <w:bottom w:val="single" w:sz="4" w:space="0" w:color="auto"/>
@@ -12318,7 +12320,7 @@
         </w:tc>
         <w:tc>
           <w:tcPr>
-            <w:tcW w:w="296" w:type="dxa"/>
+            <w:tcW w:w="290" w:type="dxa"/>
             <w:tcBorders>
               <w:top w:val="nil"/>
               <w:left w:val="nil"/>
@@ -12352,7 +12354,7 @@
         </w:tc>
         <w:tc>
           <w:tcPr>
-            <w:tcW w:w="5194" w:type="dxa"/>
+            <w:tcW w:w="5199" w:type="dxa"/>
             <w:tcBorders>
               <w:top w:val="nil"/>
               <w:left w:val="nil"/>
@@ -12621,7 +12623,7 @@
         </w:tc>
         <w:tc>
           <w:tcPr>
-            <w:tcW w:w="1656" w:type="dxa"/>
+            <w:tcW w:w="1657" w:type="dxa"/>
             <w:tcBorders>
               <w:top w:val="nil"/>
               <w:bottom w:val="nil"/>
@@ -12663,7 +12665,7 @@
         </w:tc>
         <w:tc>
           <w:tcPr>
-            <w:tcW w:w="296" w:type="dxa"/>
+            <w:tcW w:w="290" w:type="dxa"/>
             <w:tcBorders>
               <w:top w:val="nil"/>
               <w:left w:val="nil"/>
@@ -12706,7 +12708,7 @@
         </w:tc>
         <w:tc>
           <w:tcPr>
-            <w:tcW w:w="5194" w:type="dxa"/>
+            <w:tcW w:w="5199" w:type="dxa"/>
             <w:tcBorders>
               <w:top w:val="nil"/>
               <w:left w:val="nil"/>
@@ -12746,35 +12748,6 @@
                 <w:lang w:val="ms-MY"/>
               </w:rPr>
             </w:pPr>
-            <w:r>
-              <w:rPr>
-                <w:rFonts w:ascii="Arial" w:hAnsi="Arial" w:cs="Arial"/>
-                <w:b/>
-                <w:sz w:val="22"/>
-                <w:szCs w:val="20"/>
-              </w:rPr>
-              <w:t>${</w:t>
-            </w:r>
-            <w:proofErr w:type="spellStart"/>
-            <w:r>
-              <w:rPr>
-                <w:rFonts w:ascii="Arial" w:hAnsi="Arial" w:cs="Arial"/>
-                <w:b/>
-                <w:sz w:val="22"/>
-                <w:szCs w:val="20"/>
-              </w:rPr>
-              <w:t>file_number</w:t>
-            </w:r>
-            <w:proofErr w:type="spellEnd"/>
-            <w:r>
-              <w:rPr>
-                <w:rFonts w:ascii="Arial" w:hAnsi="Arial" w:cs="Arial"/>
-                <w:b/>
-                <w:sz w:val="22"/>
-                <w:szCs w:val="20"/>
-              </w:rPr>
-              <w:t>}</w:t>
-            </w:r>
           </w:p>
         </w:tc>
       </w:tr>
@@ -12822,7 +12795,7 @@
         </w:tc>
         <w:tc>
           <w:tcPr>
-            <w:tcW w:w="1656" w:type="dxa"/>
+            <w:tcW w:w="1657" w:type="dxa"/>
             <w:tcBorders>
               <w:top w:val="nil"/>
               <w:bottom w:val="single" w:sz="4" w:space="0" w:color="auto"/>
@@ -12853,7 +12826,7 @@
         </w:tc>
         <w:tc>
           <w:tcPr>
-            <w:tcW w:w="296" w:type="dxa"/>
+            <w:tcW w:w="290" w:type="dxa"/>
             <w:tcBorders>
               <w:top w:val="nil"/>
               <w:left w:val="nil"/>
@@ -12885,7 +12858,7 @@
         </w:tc>
         <w:tc>
           <w:tcPr>
-            <w:tcW w:w="5194" w:type="dxa"/>
+            <w:tcW w:w="5199" w:type="dxa"/>
             <w:tcBorders>
               <w:top w:val="nil"/>
               <w:left w:val="nil"/>
@@ -12895,36 +12868,14 @@
           </w:tcPr>
           <w:p>
             <w:pPr>
-              <w:rPr>
-                <w:rFonts w:ascii="Arial" w:hAnsi="Arial" w:cs="Arial"/>
-                <w:b/>
-                <w:sz w:val="26"/>
-              </w:rPr>
-            </w:pPr>
-            <w:r>
-              <w:rPr>
-                <w:rFonts w:ascii="Arial" w:hAnsi="Arial" w:cs="Arial"/>
-                <w:b/>
-                <w:sz w:val="22"/>
-              </w:rPr>
-              <w:t>${letter_date</w:t>
-            </w:r>
-            <w:r>
-              <w:rPr>
-                <w:rFonts w:ascii="Arial" w:hAnsi="Arial" w:cs="Arial"/>
-                <w:b/>
-                <w:sz w:val="22"/>
-              </w:rPr>
-              <w:t>1</w:t>
-            </w:r>
-            <w:r>
-              <w:rPr>
-                <w:rFonts w:ascii="Arial" w:hAnsi="Arial" w:cs="Arial"/>
-                <w:b/>
-                <w:sz w:val="22"/>
-              </w:rPr>
-              <w:t>}</w:t>
-            </w:r>
+              <w:pStyle w:val="NoSpacing"/>
+              <w:rPr>
+                <w:rFonts w:ascii="Arial" w:hAnsi="Arial" w:cs="Arial"/>
+                <w:b/>
+                <w:sz w:val="22"/>
+                <w:lang w:val="ms-MY"/>
+              </w:rPr>
+            </w:pPr>
           </w:p>
         </w:tc>
       </w:tr>
@@ -12964,8 +12915,6 @@
         </w:rPr>
         <w:br w:type="page"/>
       </w:r>
-      <w:bookmarkStart w:id="0" w:name="_GoBack"/>
-      <w:bookmarkEnd w:id="0"/>
     </w:p>
     <w:p>
       <w:pPr>
@@ -14550,7 +14499,7 @@
 </file>
 
 <file path=word/endnotes.xml><?xml version="1.0" encoding="utf-8"?>
-<w:endnotes xmlns:wpc="http://schemas.microsoft.com/office/word/2010/wordprocessingCanvas" xmlns:mc="http://schemas.openxmlformats.org/markup-compatibility/2006" xmlns:o="urn:schemas-microsoft-com:office:office" xmlns:r="http://schemas.openxmlformats.org/officeDocument/2006/relationships" xmlns:m="http://schemas.openxmlformats.org/officeDocument/2006/math" xmlns:v="urn:schemas-microsoft-com:vml" xmlns:wp14="http://schemas.microsoft.com/office/word/2010/wordprocessingDrawing" xmlns:wp="http://schemas.openxmlformats.org/drawingml/2006/wordprocessingDrawing" xmlns:w10="urn:schemas-microsoft-com:office:word" xmlns:w="http://schemas.openxmlformats.org/wordprocessingml/2006/main" xmlns:w14="http://schemas.microsoft.com/office/word/2010/wordml" xmlns:w15="http://schemas.microsoft.com/office/word/2012/wordml" xmlns:wpg="http://schemas.microsoft.com/office/word/2010/wordprocessingGroup" xmlns:wpi="http://schemas.microsoft.com/office/word/2010/wordprocessingInk" xmlns:wne="http://schemas.microsoft.com/office/word/2006/wordml" xmlns:wps="http://schemas.microsoft.com/office/word/2010/wordprocessingShape" mc:Ignorable="w14 w15 wp14">
+<w:endnotes xmlns:wpc="http://schemas.microsoft.com/office/word/2010/wordprocessingCanvas" xmlns:cx="http://schemas.microsoft.com/office/drawing/2014/chartex" xmlns:cx1="http://schemas.microsoft.com/office/drawing/2015/9/8/chartex" xmlns:mc="http://schemas.openxmlformats.org/markup-compatibility/2006" xmlns:o="urn:schemas-microsoft-com:office:office" xmlns:r="http://schemas.openxmlformats.org/officeDocument/2006/relationships" xmlns:m="http://schemas.openxmlformats.org/officeDocument/2006/math" xmlns:v="urn:schemas-microsoft-com:vml" xmlns:wp14="http://schemas.microsoft.com/office/word/2010/wordprocessingDrawing" xmlns:wp="http://schemas.openxmlformats.org/drawingml/2006/wordprocessingDrawing" xmlns:w10="urn:schemas-microsoft-com:office:word" xmlns:w="http://schemas.openxmlformats.org/wordprocessingml/2006/main" xmlns:w14="http://schemas.microsoft.com/office/word/2010/wordml" xmlns:w15="http://schemas.microsoft.com/office/word/2012/wordml" xmlns:w16se="http://schemas.microsoft.com/office/word/2015/wordml/symex" xmlns:wpg="http://schemas.microsoft.com/office/word/2010/wordprocessingGroup" xmlns:wpi="http://schemas.microsoft.com/office/word/2010/wordprocessingInk" xmlns:wne="http://schemas.microsoft.com/office/word/2006/wordml" xmlns:wps="http://schemas.microsoft.com/office/word/2010/wordprocessingShape" mc:Ignorable="w14 w15 w16se wp14">
   <w:endnote w:type="separator" w:id="-1">
     <w:p>
       <w:r>
@@ -14569,7 +14518,7 @@
 </file>
 
 <file path=word/footer1.xml><?xml version="1.0" encoding="utf-8"?>
-<w:ftr xmlns:wpc="http://schemas.microsoft.com/office/word/2010/wordprocessingCanvas" xmlns:mc="http://schemas.openxmlformats.org/markup-compatibility/2006" xmlns:o="urn:schemas-microsoft-com:office:office" xmlns:r="http://schemas.openxmlformats.org/officeDocument/2006/relationships" xmlns:m="http://schemas.openxmlformats.org/officeDocument/2006/math" xmlns:v="urn:schemas-microsoft-com:vml" xmlns:wp14="http://schemas.microsoft.com/office/word/2010/wordprocessingDrawing" xmlns:wp="http://schemas.openxmlformats.org/drawingml/2006/wordprocessingDrawing" xmlns:w10="urn:schemas-microsoft-com:office:word" xmlns:w="http://schemas.openxmlformats.org/wordprocessingml/2006/main" xmlns:w14="http://schemas.microsoft.com/office/word/2010/wordml" xmlns:w15="http://schemas.microsoft.com/office/word/2012/wordml" xmlns:wpg="http://schemas.microsoft.com/office/word/2010/wordprocessingGroup" xmlns:wpi="http://schemas.microsoft.com/office/word/2010/wordprocessingInk" xmlns:wne="http://schemas.microsoft.com/office/word/2006/wordml" xmlns:wps="http://schemas.microsoft.com/office/word/2010/wordprocessingShape" mc:Ignorable="w14 w15 wp14">
+<w:ftr xmlns:wpc="http://schemas.microsoft.com/office/word/2010/wordprocessingCanvas" xmlns:cx="http://schemas.microsoft.com/office/drawing/2014/chartex" xmlns:cx1="http://schemas.microsoft.com/office/drawing/2015/9/8/chartex" xmlns:mc="http://schemas.openxmlformats.org/markup-compatibility/2006" xmlns:o="urn:schemas-microsoft-com:office:office" xmlns:r="http://schemas.openxmlformats.org/officeDocument/2006/relationships" xmlns:m="http://schemas.openxmlformats.org/officeDocument/2006/math" xmlns:v="urn:schemas-microsoft-com:vml" xmlns:wp14="http://schemas.microsoft.com/office/word/2010/wordprocessingDrawing" xmlns:wp="http://schemas.openxmlformats.org/drawingml/2006/wordprocessingDrawing" xmlns:w10="urn:schemas-microsoft-com:office:word" xmlns:w="http://schemas.openxmlformats.org/wordprocessingml/2006/main" xmlns:w14="http://schemas.microsoft.com/office/word/2010/wordml" xmlns:w15="http://schemas.microsoft.com/office/word/2012/wordml" xmlns:w16se="http://schemas.microsoft.com/office/word/2015/wordml/symex" xmlns:wpg="http://schemas.microsoft.com/office/word/2010/wordprocessingGroup" xmlns:wpi="http://schemas.microsoft.com/office/word/2010/wordprocessingInk" xmlns:wne="http://schemas.microsoft.com/office/word/2006/wordml" xmlns:wps="http://schemas.microsoft.com/office/word/2010/wordprocessingShape" mc:Ignorable="w14 w15 w16se wp14">
   <w:p>
     <w:pPr>
       <w:pStyle w:val="Footer"/>
@@ -14620,7 +14569,7 @@
 </file>
 
 <file path=word/footer2.xml><?xml version="1.0" encoding="utf-8"?>
-<w:ftr xmlns:wpc="http://schemas.microsoft.com/office/word/2010/wordprocessingCanvas" xmlns:mc="http://schemas.openxmlformats.org/markup-compatibility/2006" xmlns:o="urn:schemas-microsoft-com:office:office" xmlns:r="http://schemas.openxmlformats.org/officeDocument/2006/relationships" xmlns:m="http://schemas.openxmlformats.org/officeDocument/2006/math" xmlns:v="urn:schemas-microsoft-com:vml" xmlns:wp14="http://schemas.microsoft.com/office/word/2010/wordprocessingDrawing" xmlns:wp="http://schemas.openxmlformats.org/drawingml/2006/wordprocessingDrawing" xmlns:w10="urn:schemas-microsoft-com:office:word" xmlns:w="http://schemas.openxmlformats.org/wordprocessingml/2006/main" xmlns:w14="http://schemas.microsoft.com/office/word/2010/wordml" xmlns:w15="http://schemas.microsoft.com/office/word/2012/wordml" xmlns:wpg="http://schemas.microsoft.com/office/word/2010/wordprocessingGroup" xmlns:wpi="http://schemas.microsoft.com/office/word/2010/wordprocessingInk" xmlns:wne="http://schemas.microsoft.com/office/word/2006/wordml" xmlns:wps="http://schemas.microsoft.com/office/word/2010/wordprocessingShape" mc:Ignorable="w14 w15 wp14">
+<w:ftr xmlns:wpc="http://schemas.microsoft.com/office/word/2010/wordprocessingCanvas" xmlns:cx="http://schemas.microsoft.com/office/drawing/2014/chartex" xmlns:cx1="http://schemas.microsoft.com/office/drawing/2015/9/8/chartex" xmlns:mc="http://schemas.openxmlformats.org/markup-compatibility/2006" xmlns:o="urn:schemas-microsoft-com:office:office" xmlns:r="http://schemas.openxmlformats.org/officeDocument/2006/relationships" xmlns:m="http://schemas.openxmlformats.org/officeDocument/2006/math" xmlns:v="urn:schemas-microsoft-com:vml" xmlns:wp14="http://schemas.microsoft.com/office/word/2010/wordprocessingDrawing" xmlns:wp="http://schemas.openxmlformats.org/drawingml/2006/wordprocessingDrawing" xmlns:w10="urn:schemas-microsoft-com:office:word" xmlns:w="http://schemas.openxmlformats.org/wordprocessingml/2006/main" xmlns:w14="http://schemas.microsoft.com/office/word/2010/wordml" xmlns:w15="http://schemas.microsoft.com/office/word/2012/wordml" xmlns:w16se="http://schemas.microsoft.com/office/word/2015/wordml/symex" xmlns:wpg="http://schemas.microsoft.com/office/word/2010/wordprocessingGroup" xmlns:wpi="http://schemas.microsoft.com/office/word/2010/wordprocessingInk" xmlns:wne="http://schemas.microsoft.com/office/word/2006/wordml" xmlns:wps="http://schemas.microsoft.com/office/word/2010/wordprocessingShape" mc:Ignorable="w14 w15 w16se wp14">
   <w:sdt>
     <w:sdtPr>
       <w:id w:val="-350186540"/>
@@ -14694,7 +14643,7 @@
             <w:sz w:val="14"/>
             <w:szCs w:val="14"/>
           </w:rPr>
-          <w:t>21</w:t>
+          <w:t>18</w:t>
         </w:r>
         <w:r>
           <w:rPr>
@@ -14724,7 +14673,7 @@
 </file>
 
 <file path=word/footnotes.xml><?xml version="1.0" encoding="utf-8"?>
-<w:footnotes xmlns:wpc="http://schemas.microsoft.com/office/word/2010/wordprocessingCanvas" xmlns:mc="http://schemas.openxmlformats.org/markup-compatibility/2006" xmlns:o="urn:schemas-microsoft-com:office:office" xmlns:r="http://schemas.openxmlformats.org/officeDocument/2006/relationships" xmlns:m="http://schemas.openxmlformats.org/officeDocument/2006/math" xmlns:v="urn:schemas-microsoft-com:vml" xmlns:wp14="http://schemas.microsoft.com/office/word/2010/wordprocessingDrawing" xmlns:wp="http://schemas.openxmlformats.org/drawingml/2006/wordprocessingDrawing" xmlns:w10="urn:schemas-microsoft-com:office:word" xmlns:w="http://schemas.openxmlformats.org/wordprocessingml/2006/main" xmlns:w14="http://schemas.microsoft.com/office/word/2010/wordml" xmlns:w15="http://schemas.microsoft.com/office/word/2012/wordml" xmlns:wpg="http://schemas.microsoft.com/office/word/2010/wordprocessingGroup" xmlns:wpi="http://schemas.microsoft.com/office/word/2010/wordprocessingInk" xmlns:wne="http://schemas.microsoft.com/office/word/2006/wordml" xmlns:wps="http://schemas.microsoft.com/office/word/2010/wordprocessingShape" mc:Ignorable="w14 w15 wp14">
+<w:footnotes xmlns:wpc="http://schemas.microsoft.com/office/word/2010/wordprocessingCanvas" xmlns:cx="http://schemas.microsoft.com/office/drawing/2014/chartex" xmlns:cx1="http://schemas.microsoft.com/office/drawing/2015/9/8/chartex" xmlns:mc="http://schemas.openxmlformats.org/markup-compatibility/2006" xmlns:o="urn:schemas-microsoft-com:office:office" xmlns:r="http://schemas.openxmlformats.org/officeDocument/2006/relationships" xmlns:m="http://schemas.openxmlformats.org/officeDocument/2006/math" xmlns:v="urn:schemas-microsoft-com:vml" xmlns:wp14="http://schemas.microsoft.com/office/word/2010/wordprocessingDrawing" xmlns:wp="http://schemas.openxmlformats.org/drawingml/2006/wordprocessingDrawing" xmlns:w10="urn:schemas-microsoft-com:office:word" xmlns:w="http://schemas.openxmlformats.org/wordprocessingml/2006/main" xmlns:w14="http://schemas.microsoft.com/office/word/2010/wordml" xmlns:w15="http://schemas.microsoft.com/office/word/2012/wordml" xmlns:w16se="http://schemas.microsoft.com/office/word/2015/wordml/symex" xmlns:wpg="http://schemas.microsoft.com/office/word/2010/wordprocessingGroup" xmlns:wpi="http://schemas.microsoft.com/office/word/2010/wordprocessingInk" xmlns:wne="http://schemas.microsoft.com/office/word/2006/wordml" xmlns:wps="http://schemas.microsoft.com/office/word/2010/wordprocessingShape" mc:Ignorable="w14 w15 w16se wp14">
   <w:footnote w:type="separator" w:id="-1">
     <w:p>
       <w:r>
@@ -14743,7 +14692,7 @@
 </file>
 
 <file path=word/header1.xml><?xml version="1.0" encoding="utf-8"?>
-<w:hdr xmlns:wpc="http://schemas.microsoft.com/office/word/2010/wordprocessingCanvas" xmlns:mc="http://schemas.openxmlformats.org/markup-compatibility/2006" xmlns:o="urn:schemas-microsoft-com:office:office" xmlns:r="http://schemas.openxmlformats.org/officeDocument/2006/relationships" xmlns:m="http://schemas.openxmlformats.org/officeDocument/2006/math" xmlns:v="urn:schemas-microsoft-com:vml" xmlns:wp14="http://schemas.microsoft.com/office/word/2010/wordprocessingDrawing" xmlns:wp="http://schemas.openxmlformats.org/drawingml/2006/wordprocessingDrawing" xmlns:w10="urn:schemas-microsoft-com:office:word" xmlns:w="http://schemas.openxmlformats.org/wordprocessingml/2006/main" xmlns:w14="http://schemas.microsoft.com/office/word/2010/wordml" xmlns:w15="http://schemas.microsoft.com/office/word/2012/wordml" xmlns:wpg="http://schemas.microsoft.com/office/word/2010/wordprocessingGroup" xmlns:wpi="http://schemas.microsoft.com/office/word/2010/wordprocessingInk" xmlns:wne="http://schemas.microsoft.com/office/word/2006/wordml" xmlns:wps="http://schemas.microsoft.com/office/word/2010/wordprocessingShape" mc:Ignorable="w14 w15 wp14">
+<w:hdr xmlns:wpc="http://schemas.microsoft.com/office/word/2010/wordprocessingCanvas" xmlns:cx="http://schemas.microsoft.com/office/drawing/2014/chartex" xmlns:cx1="http://schemas.microsoft.com/office/drawing/2015/9/8/chartex" xmlns:mc="http://schemas.openxmlformats.org/markup-compatibility/2006" xmlns:o="urn:schemas-microsoft-com:office:office" xmlns:r="http://schemas.openxmlformats.org/officeDocument/2006/relationships" xmlns:m="http://schemas.openxmlformats.org/officeDocument/2006/math" xmlns:v="urn:schemas-microsoft-com:vml" xmlns:wp14="http://schemas.microsoft.com/office/word/2010/wordprocessingDrawing" xmlns:wp="http://schemas.openxmlformats.org/drawingml/2006/wordprocessingDrawing" xmlns:w10="urn:schemas-microsoft-com:office:word" xmlns:w="http://schemas.openxmlformats.org/wordprocessingml/2006/main" xmlns:w14="http://schemas.microsoft.com/office/word/2010/wordml" xmlns:w15="http://schemas.microsoft.com/office/word/2012/wordml" xmlns:w16se="http://schemas.microsoft.com/office/word/2015/wordml/symex" xmlns:wpg="http://schemas.microsoft.com/office/word/2010/wordprocessingGroup" xmlns:wpi="http://schemas.microsoft.com/office/word/2010/wordprocessingInk" xmlns:wne="http://schemas.microsoft.com/office/word/2006/wordml" xmlns:wps="http://schemas.microsoft.com/office/word/2010/wordprocessingShape" mc:Ignorable="w14 w15 w16se wp14">
   <w:p>
     <w:pPr>
       <w:pStyle w:val="Header"/>
@@ -14854,7 +14803,7 @@
 </file>
 
 <file path=word/header2.xml><?xml version="1.0" encoding="utf-8"?>
-<w:hdr xmlns:wpc="http://schemas.microsoft.com/office/word/2010/wordprocessingCanvas" xmlns:mc="http://schemas.openxmlformats.org/markup-compatibility/2006" xmlns:o="urn:schemas-microsoft-com:office:office" xmlns:r="http://schemas.openxmlformats.org/officeDocument/2006/relationships" xmlns:m="http://schemas.openxmlformats.org/officeDocument/2006/math" xmlns:v="urn:schemas-microsoft-com:vml" xmlns:wp14="http://schemas.microsoft.com/office/word/2010/wordprocessingDrawing" xmlns:wp="http://schemas.openxmlformats.org/drawingml/2006/wordprocessingDrawing" xmlns:w10="urn:schemas-microsoft-com:office:word" xmlns:w="http://schemas.openxmlformats.org/wordprocessingml/2006/main" xmlns:w14="http://schemas.microsoft.com/office/word/2010/wordml" xmlns:w15="http://schemas.microsoft.com/office/word/2012/wordml" xmlns:wpg="http://schemas.microsoft.com/office/word/2010/wordprocessingGroup" xmlns:wpi="http://schemas.microsoft.com/office/word/2010/wordprocessingInk" xmlns:wne="http://schemas.microsoft.com/office/word/2006/wordml" xmlns:wps="http://schemas.microsoft.com/office/word/2010/wordprocessingShape" mc:Ignorable="w14 w15 wp14">
+<w:hdr xmlns:wpc="http://schemas.microsoft.com/office/word/2010/wordprocessingCanvas" xmlns:cx="http://schemas.microsoft.com/office/drawing/2014/chartex" xmlns:cx1="http://schemas.microsoft.com/office/drawing/2015/9/8/chartex" xmlns:mc="http://schemas.openxmlformats.org/markup-compatibility/2006" xmlns:o="urn:schemas-microsoft-com:office:office" xmlns:r="http://schemas.openxmlformats.org/officeDocument/2006/relationships" xmlns:m="http://schemas.openxmlformats.org/officeDocument/2006/math" xmlns:v="urn:schemas-microsoft-com:vml" xmlns:wp14="http://schemas.microsoft.com/office/word/2010/wordprocessingDrawing" xmlns:wp="http://schemas.openxmlformats.org/drawingml/2006/wordprocessingDrawing" xmlns:w10="urn:schemas-microsoft-com:office:word" xmlns:w="http://schemas.openxmlformats.org/wordprocessingml/2006/main" xmlns:w14="http://schemas.microsoft.com/office/word/2010/wordml" xmlns:w15="http://schemas.microsoft.com/office/word/2012/wordml" xmlns:w16se="http://schemas.microsoft.com/office/word/2015/wordml/symex" xmlns:wpg="http://schemas.microsoft.com/office/word/2010/wordprocessingGroup" xmlns:wpi="http://schemas.microsoft.com/office/word/2010/wordprocessingInk" xmlns:wne="http://schemas.microsoft.com/office/word/2006/wordml" xmlns:wps="http://schemas.microsoft.com/office/word/2010/wordprocessingShape" mc:Ignorable="w14 w15 w16se wp14">
   <w:p>
     <w:pPr>
       <w:pStyle w:val="Header"/>
@@ -14993,7 +14942,7 @@
 </file>
 
 <file path=word/numbering.xml><?xml version="1.0" encoding="utf-8"?>
-<w:numbering xmlns:wpc="http://schemas.microsoft.com/office/word/2010/wordprocessingCanvas" xmlns:mc="http://schemas.openxmlformats.org/markup-compatibility/2006" xmlns:o="urn:schemas-microsoft-com:office:office" xmlns:r="http://schemas.openxmlformats.org/officeDocument/2006/relationships" xmlns:m="http://schemas.openxmlformats.org/officeDocument/2006/math" xmlns:v="urn:schemas-microsoft-com:vml" xmlns:wp14="http://schemas.microsoft.com/office/word/2010/wordprocessingDrawing" xmlns:wp="http://schemas.openxmlformats.org/drawingml/2006/wordprocessingDrawing" xmlns:w10="urn:schemas-microsoft-com:office:word" xmlns:w="http://schemas.openxmlformats.org/wordprocessingml/2006/main" xmlns:w14="http://schemas.microsoft.com/office/word/2010/wordml" xmlns:w15="http://schemas.microsoft.com/office/word/2012/wordml" xmlns:wpg="http://schemas.microsoft.com/office/word/2010/wordprocessingGroup" xmlns:wpi="http://schemas.microsoft.com/office/word/2010/wordprocessingInk" xmlns:wne="http://schemas.microsoft.com/office/word/2006/wordml" xmlns:wps="http://schemas.microsoft.com/office/word/2010/wordprocessingShape" mc:Ignorable="w14 w15 wp14">
+<w:numbering xmlns:wpc="http://schemas.microsoft.com/office/word/2010/wordprocessingCanvas" xmlns:cx="http://schemas.microsoft.com/office/drawing/2014/chartex" xmlns:cx1="http://schemas.microsoft.com/office/drawing/2015/9/8/chartex" xmlns:mc="http://schemas.openxmlformats.org/markup-compatibility/2006" xmlns:o="urn:schemas-microsoft-com:office:office" xmlns:r="http://schemas.openxmlformats.org/officeDocument/2006/relationships" xmlns:m="http://schemas.openxmlformats.org/officeDocument/2006/math" xmlns:v="urn:schemas-microsoft-com:vml" xmlns:wp14="http://schemas.microsoft.com/office/word/2010/wordprocessingDrawing" xmlns:wp="http://schemas.openxmlformats.org/drawingml/2006/wordprocessingDrawing" xmlns:w10="urn:schemas-microsoft-com:office:word" xmlns:w="http://schemas.openxmlformats.org/wordprocessingml/2006/main" xmlns:w14="http://schemas.microsoft.com/office/word/2010/wordml" xmlns:w15="http://schemas.microsoft.com/office/word/2012/wordml" xmlns:w16se="http://schemas.microsoft.com/office/word/2015/wordml/symex" xmlns:wpg="http://schemas.microsoft.com/office/word/2010/wordprocessingGroup" xmlns:wpi="http://schemas.microsoft.com/office/word/2010/wordprocessingInk" xmlns:wne="http://schemas.microsoft.com/office/word/2006/wordml" xmlns:wps="http://schemas.microsoft.com/office/word/2010/wordprocessingShape" mc:Ignorable="w14 w15 w16se wp14">
   <w:abstractNum w:abstractNumId="0" w15:restartNumberingAfterBreak="0">
     <w:nsid w:val="013C1A9D"/>
     <w:multiLevelType w:val="hybridMultilevel"/>
@@ -19110,7 +19059,7 @@
 </file>
 
 <file path=word/styles.xml><?xml version="1.0" encoding="utf-8"?>
-<w:styles xmlns:mc="http://schemas.openxmlformats.org/markup-compatibility/2006" xmlns:r="http://schemas.openxmlformats.org/officeDocument/2006/relationships" xmlns:w="http://schemas.openxmlformats.org/wordprocessingml/2006/main" xmlns:w14="http://schemas.microsoft.com/office/word/2010/wordml" xmlns:w15="http://schemas.microsoft.com/office/word/2012/wordml" mc:Ignorable="w14 w15">
+<w:styles xmlns:mc="http://schemas.openxmlformats.org/markup-compatibility/2006" xmlns:r="http://schemas.openxmlformats.org/officeDocument/2006/relationships" xmlns:w="http://schemas.openxmlformats.org/wordprocessingml/2006/main" xmlns:w14="http://schemas.microsoft.com/office/word/2010/wordml" xmlns:w15="http://schemas.microsoft.com/office/word/2012/wordml" xmlns:w16se="http://schemas.microsoft.com/office/word/2015/wordml/symex" mc:Ignorable="w14 w15 w16se">
   <w:docDefaults>
     <w:rPrDefault>
       <w:rPr>
@@ -19927,7 +19876,7 @@
 </file>
 
 <file path=customXml/itemProps1.xml><?xml version="1.0" encoding="utf-8"?>
-<ds:datastoreItem xmlns:ds="http://schemas.openxmlformats.org/officeDocument/2006/customXml" ds:itemID="{0CD8415E-BCAF-4E59-B322-6FD38B38577F}">
+<ds:datastoreItem xmlns:ds="http://schemas.openxmlformats.org/officeDocument/2006/customXml" ds:itemID="{504B4C1A-E817-44EF-B6C3-BF97A6D0A4C0}">
   <ds:schemaRefs>
     <ds:schemaRef ds:uri="http://schemas.openxmlformats.org/officeDocument/2006/bibliography"/>
   </ds:schemaRefs>

</xml_diff>

<commit_message>
Update Document perjanjian & nav tab access level
</commit_message>
<xml_diff>
--- a/file_download/perjanjian/perjanjian_sewaan_caj_pengurusan_sampah.docx
+++ b/file_download/perjanjian/perjanjian_sewaan_caj_pengurusan_sampah.docx
@@ -237,7 +237,23 @@
           <w:sz w:val="22"/>
           <w:lang w:val="ms-MY"/>
         </w:rPr>
-        <w:t xml:space="preserve">”) dan satu salinan Pelan Lantai Bangunan tersebut dilampirkan dalam </w:t>
+        <w:t>”) dan satu salinan Pelan Lan</w:t>
+      </w:r>
+      <w:r>
+        <w:rPr>
+          <w:rFonts w:ascii="Arial" w:hAnsi="Arial" w:cs="Arial"/>
+          <w:sz w:val="22"/>
+          <w:lang w:val="ms-MY"/>
+        </w:rPr>
+        <w:t>tai Premis</w:t>
+      </w:r>
+      <w:r>
+        <w:rPr>
+          <w:rFonts w:ascii="Arial" w:hAnsi="Arial" w:cs="Arial"/>
+          <w:sz w:val="22"/>
+          <w:lang w:val="ms-MY"/>
+        </w:rPr>
+        <w:t xml:space="preserve"> tersebut dilampirkan dalam </w:t>
       </w:r>
       <w:r>
         <w:rPr>
@@ -328,6 +344,13 @@
           <w:lang w:val="ms-MY"/>
         </w:rPr>
         <w:t xml:space="preserve">Perkara 5 Jadual Pertama </w:t>
+      </w:r>
+      <w:r>
+        <w:rPr>
+          <w:rFonts w:ascii="Arial" w:hAnsi="Arial" w:cs="Arial"/>
+          <w:lang w:val="ms-MY"/>
+        </w:rPr>
+        <w:t xml:space="preserve">Perjanjian ini </w:t>
       </w:r>
       <w:r>
         <w:rPr>
@@ -605,6 +628,17 @@
         <w:tab/>
         <w:t>ertinya mana-mana Pegawai yang dilantik oleh Majlis dan diberikuasa oleh Yang Dipertua untuk menyelia  Premis tersebut;</w:t>
       </w:r>
+    </w:p>
+    <w:p>
+      <w:pPr>
+        <w:ind w:left="3240" w:hanging="2531"/>
+        <w:jc w:val="both"/>
+        <w:rPr>
+          <w:rFonts w:ascii="Arial" w:hAnsi="Arial" w:cs="Arial"/>
+          <w:sz w:val="22"/>
+          <w:lang w:val="ms-MY"/>
+        </w:rPr>
+      </w:pPr>
     </w:p>
     <w:p>
       <w:pPr>
@@ -1089,7 +1123,23 @@
           <w:sz w:val="22"/>
           <w:lang w:val="ms-MY"/>
         </w:rPr>
-        <w:t xml:space="preserve">Majlisbersetuju menyerahkan untuk sewaan dan Penyewa bersetuju menyewa Premis tersebut untuk tempoh selama seperti yang terkandung dalam </w:t>
+        <w:t>Majlis</w:t>
+      </w:r>
+      <w:r>
+        <w:rPr>
+          <w:rFonts w:ascii="Arial" w:hAnsi="Arial" w:cs="Arial"/>
+          <w:sz w:val="22"/>
+          <w:lang w:val="ms-MY"/>
+        </w:rPr>
+        <w:t xml:space="preserve"> </w:t>
+      </w:r>
+      <w:r>
+        <w:rPr>
+          <w:rFonts w:ascii="Arial" w:hAnsi="Arial" w:cs="Arial"/>
+          <w:sz w:val="22"/>
+          <w:lang w:val="ms-MY"/>
+        </w:rPr>
+        <w:t xml:space="preserve">bersetuju menyerahkan untuk sewaan dan Penyewa bersetuju menyewa Premis tersebut untuk tempoh selama seperti yang terkandung dalam </w:t>
       </w:r>
       <w:r>
         <w:rPr>
@@ -1106,6 +1156,64 @@
           <w:sz w:val="22"/>
           <w:lang w:val="ms-MY"/>
         </w:rPr>
+        <w:t>Perjajnian ini (selepas ini dirujuk sebagai</w:t>
+      </w:r>
+      <w:r>
+        <w:rPr>
+          <w:rFonts w:ascii="Arial" w:hAnsi="Arial" w:cs="Arial"/>
+          <w:sz w:val="22"/>
+          <w:lang w:val="ms-MY"/>
+        </w:rPr>
+        <w:t xml:space="preserve"> “</w:t>
+      </w:r>
+      <w:r>
+        <w:rPr>
+          <w:rFonts w:ascii="Arial" w:hAnsi="Arial" w:cs="Arial"/>
+          <w:b/>
+          <w:sz w:val="22"/>
+          <w:lang w:val="ms-MY"/>
+        </w:rPr>
+        <w:t>Tempoh Sewaan</w:t>
+      </w:r>
+      <w:r>
+        <w:rPr>
+          <w:rFonts w:ascii="Arial" w:hAnsi="Arial" w:cs="Arial"/>
+          <w:sz w:val="22"/>
+          <w:lang w:val="ms-MY"/>
+        </w:rPr>
+        <w:t xml:space="preserve">”) dengan kadar sewaan bulanan yang dikenakan sebanyak seperti yang terkandung dalam </w:t>
+      </w:r>
+      <w:r>
+        <w:rPr>
+          <w:rFonts w:ascii="Arial" w:hAnsi="Arial" w:cs="Arial"/>
+          <w:b/>
+          <w:sz w:val="22"/>
+          <w:lang w:val="ms-MY"/>
+        </w:rPr>
+        <w:t>Perkara 7 Jadual Pertama</w:t>
+      </w:r>
+      <w:r>
+        <w:rPr>
+          <w:rFonts w:ascii="Arial" w:hAnsi="Arial" w:cs="Arial"/>
+          <w:sz w:val="22"/>
+          <w:lang w:val="ms-MY"/>
+        </w:rPr>
+        <w:t xml:space="preserve"> </w:t>
+      </w:r>
+      <w:r>
+        <w:rPr>
+          <w:rFonts w:ascii="Arial" w:hAnsi="Arial" w:cs="Arial"/>
+          <w:sz w:val="22"/>
+          <w:lang w:val="ms-MY"/>
+        </w:rPr>
+        <w:t xml:space="preserve">Perjanjian ini </w:t>
+      </w:r>
+      <w:r>
+        <w:rPr>
+          <w:rFonts w:ascii="Arial" w:hAnsi="Arial" w:cs="Arial"/>
+          <w:sz w:val="22"/>
+          <w:lang w:val="ms-MY"/>
+        </w:rPr>
         <w:t>(selepas ini disebut sebagai “</w:t>
       </w:r>
       <w:r>
@@ -1115,40 +1223,6 @@
           <w:sz w:val="22"/>
           <w:lang w:val="ms-MY"/>
         </w:rPr>
-        <w:t>Tempoh Sewaan</w:t>
-      </w:r>
-      <w:r>
-        <w:rPr>
-          <w:rFonts w:ascii="Arial" w:hAnsi="Arial" w:cs="Arial"/>
-          <w:sz w:val="22"/>
-          <w:lang w:val="ms-MY"/>
-        </w:rPr>
-        <w:t xml:space="preserve">”) dengan kadar sewaan bulanan yang dikenakan sebanyak seperti yang terkandung dalam </w:t>
-      </w:r>
-      <w:r>
-        <w:rPr>
-          <w:rFonts w:ascii="Arial" w:hAnsi="Arial" w:cs="Arial"/>
-          <w:b/>
-          <w:sz w:val="22"/>
-          <w:lang w:val="ms-MY"/>
-        </w:rPr>
-        <w:t>Perkara 7 Jadual Pertama</w:t>
-      </w:r>
-      <w:r>
-        <w:rPr>
-          <w:rFonts w:ascii="Arial" w:hAnsi="Arial" w:cs="Arial"/>
-          <w:sz w:val="22"/>
-          <w:lang w:val="ms-MY"/>
-        </w:rPr>
-        <w:t xml:space="preserve"> (selepas ini disebut sebagai “</w:t>
-      </w:r>
-      <w:r>
-        <w:rPr>
-          <w:rFonts w:ascii="Arial" w:hAnsi="Arial" w:cs="Arial"/>
-          <w:b/>
-          <w:sz w:val="22"/>
-          <w:lang w:val="ms-MY"/>
-        </w:rPr>
         <w:t>Kadar Sewaan</w:t>
       </w:r>
       <w:r>
@@ -1175,7 +1249,7 @@
           <w:sz w:val="22"/>
           <w:lang w:val="ms-MY"/>
         </w:rPr>
-        <w:t xml:space="preserve">”) yang hendaklah dibayar sebelum milikan kosong Premis tersebut diserahkan kepada Penyewa dan Kadar Sewaan Bulanan berikutnya dibayar pada </w:t>
+        <w:t xml:space="preserve">”) yang hendaklah dibayar sebelum milikan kosong </w:t>
       </w:r>
       <w:r>
         <w:rPr>
@@ -1184,7 +1258,7 @@
           <w:lang w:val="ms-MY"/>
         </w:rPr>
         <w:lastRenderedPageBreak/>
-        <w:t xml:space="preserve">setiap awal bulan iaitu pada atau sebelum hari ke </w:t>
+        <w:t xml:space="preserve">Premis tersebut diserahkan kepada Penyewa dan Kadar Sewaan Bulanan berikutnya dibayar pada setiap awal bulan iaitu pada atau sebelum hari ke </w:t>
       </w:r>
       <w:r>
         <w:rPr>
@@ -1224,7 +1298,39 @@
           <w:sz w:val="22"/>
           <w:lang w:val="ms-MY"/>
         </w:rPr>
-        <w:t xml:space="preserve">Sebagai tambahan dan tanpa prasangka terhadap hak kuasa dan pemulihan yang boleh dituntut oleh Majlisterhadap Penyewa di bawah mana-mana peruntukan dalam Perjanjian ini, jika Penyewa atas apa-apa alasan sekalipun gagal membayar (termasuk Kadar Sewaan Bulanan, dan lain-lain bayaran) dalam tempoh yang ditetapkan, Majlis berhak mengenakanpenalti yang dikira atas kadar faedah </w:t>
+        <w:t>Sebagai tambahan dan tanpa prasangka terhadap hak kuasa dan pemulihan yang boleh dituntut oleh Majlis</w:t>
+      </w:r>
+      <w:r>
+        <w:rPr>
+          <w:rFonts w:ascii="Arial" w:hAnsi="Arial" w:cs="Arial"/>
+          <w:sz w:val="22"/>
+          <w:lang w:val="ms-MY"/>
+        </w:rPr>
+        <w:t xml:space="preserve"> </w:t>
+      </w:r>
+      <w:r>
+        <w:rPr>
+          <w:rFonts w:ascii="Arial" w:hAnsi="Arial" w:cs="Arial"/>
+          <w:sz w:val="22"/>
+          <w:lang w:val="ms-MY"/>
+        </w:rPr>
+        <w:t>terhadap Penyewa di bawah mana-mana peruntukan dalam Perjanjian ini, jika Penyewa atas apa-apa alasan sekalipun gagal membayar (termasuk Kadar Sewaan Bulanan, dan lain-lain bayaran) dalam tempoh yang ditetapkan, Majlis berhak mengenakan</w:t>
+      </w:r>
+      <w:r>
+        <w:rPr>
+          <w:rFonts w:ascii="Arial" w:hAnsi="Arial" w:cs="Arial"/>
+          <w:sz w:val="22"/>
+          <w:lang w:val="ms-MY"/>
+        </w:rPr>
+        <w:t xml:space="preserve"> </w:t>
+      </w:r>
+      <w:r>
+        <w:rPr>
+          <w:rFonts w:ascii="Arial" w:hAnsi="Arial" w:cs="Arial"/>
+          <w:sz w:val="22"/>
+          <w:lang w:val="ms-MY"/>
+        </w:rPr>
+        <w:t xml:space="preserve">penalti yang dikira atas kadar faedah </w:t>
       </w:r>
       <w:r>
         <w:rPr>
@@ -1426,7 +1532,39 @@
           <w:sz w:val="22"/>
           <w:lang w:val="ms-MY"/>
         </w:rPr>
-        <w:t xml:space="preserve"> sebagai bayaran Deposit (selepas ini disebut sebagai </w:t>
+        <w:t xml:space="preserve"> </w:t>
+      </w:r>
+      <w:r>
+        <w:rPr>
+          <w:rFonts w:ascii="Arial" w:hAnsi="Arial" w:cs="Arial"/>
+          <w:sz w:val="22"/>
+          <w:lang w:val="ms-MY"/>
+        </w:rPr>
+        <w:t xml:space="preserve">Perjanjian ini </w:t>
+      </w:r>
+      <w:r>
+        <w:rPr>
+          <w:rFonts w:ascii="Arial" w:hAnsi="Arial" w:cs="Arial"/>
+          <w:sz w:val="22"/>
+          <w:lang w:val="ms-MY"/>
+        </w:rPr>
+        <w:t xml:space="preserve">sebagai bayaran Deposit (selepas ini </w:t>
+      </w:r>
+      <w:r>
+        <w:rPr>
+          <w:rFonts w:ascii="Arial" w:hAnsi="Arial" w:cs="Arial"/>
+          <w:sz w:val="22"/>
+          <w:lang w:val="ms-MY"/>
+        </w:rPr>
+        <w:t xml:space="preserve">dirujuk </w:t>
+      </w:r>
+      <w:r>
+        <w:rPr>
+          <w:rFonts w:ascii="Arial" w:hAnsi="Arial" w:cs="Arial"/>
+          <w:sz w:val="22"/>
+          <w:lang w:val="ms-MY"/>
+        </w:rPr>
+        <w:t xml:space="preserve">sebagai </w:t>
       </w:r>
       <w:r>
         <w:rPr>
@@ -1472,7 +1610,23 @@
           <w:lang w:val="ms-MY"/>
         </w:rPr>
         <w:tab/>
-        <w:t>Majlis berhak memotong keseluruhan atau apa-apa jumlah daripada Deposit tersebut sekiranya Penyewa Penyewa gagal, enggan dan/atau cuai mematuhi apa-apa terma dan syarat Perjanjian ini.</w:t>
+        <w:t>Majlis berhak memotong keseluruhan atau apa-apa jumlah daripada Deposit te</w:t>
+      </w:r>
+      <w:r>
+        <w:rPr>
+          <w:rFonts w:ascii="Arial" w:hAnsi="Arial" w:cs="Arial"/>
+          <w:sz w:val="22"/>
+          <w:lang w:val="ms-MY"/>
+        </w:rPr>
+        <w:t xml:space="preserve">rsebut sekiranya Penyewa </w:t>
+      </w:r>
+      <w:r>
+        <w:rPr>
+          <w:rFonts w:ascii="Arial" w:hAnsi="Arial" w:cs="Arial"/>
+          <w:sz w:val="22"/>
+          <w:lang w:val="ms-MY"/>
+        </w:rPr>
+        <w:t>gagal, enggan dan/atau cuai mematuhi apa-apa terma dan syarat Perjanjian ini.</w:t>
       </w:r>
     </w:p>
     <w:p>
@@ -1584,6 +1738,7 @@
           <w:sz w:val="22"/>
           <w:lang w:val="ms-MY"/>
         </w:rPr>
+        <w:lastRenderedPageBreak/>
         <w:t xml:space="preserve">4.5 </w:t>
       </w:r>
       <w:r>
@@ -1610,25 +1765,34 @@
           <w:sz w:val="22"/>
           <w:lang w:val="ms-MY"/>
         </w:rPr>
-        <w:t xml:space="preserve"> di atas, sekiranya Majlis memutuskan untuk tidak menamatkan Perjanjian ini, Penyewa hendaklah mendepositkan semula jumlah </w:t>
-      </w:r>
-      <w:r>
-        <w:rPr>
-          <w:rFonts w:ascii="Arial" w:hAnsi="Arial" w:cs="Arial"/>
-          <w:sz w:val="22"/>
-          <w:lang w:val="ms-MY"/>
-        </w:rPr>
-        <w:lastRenderedPageBreak/>
-        <w:t xml:space="preserve">Deposit yang telah dipotong, sebagaimana jumlah yang dikehendaki dalam </w:t>
-      </w:r>
-      <w:r>
-        <w:rPr>
-          <w:rFonts w:ascii="Arial" w:hAnsi="Arial" w:cs="Arial"/>
-          <w:b/>
-          <w:sz w:val="22"/>
-          <w:lang w:val="ms-MY"/>
-        </w:rPr>
-        <w:t>Perkara 8 JadualPertama</w:t>
+        <w:t xml:space="preserve"> di atas, sekiranya Majlis memutuskan untuk tidak menamatkan Perjanjian ini, Penyewa hendaklah mendepositkan semula jumlah Deposit yang telah dipotong, sebagaimana jumlah yang dikehendaki dalam </w:t>
+      </w:r>
+      <w:r>
+        <w:rPr>
+          <w:rFonts w:ascii="Arial" w:hAnsi="Arial" w:cs="Arial"/>
+          <w:b/>
+          <w:sz w:val="22"/>
+          <w:lang w:val="ms-MY"/>
+        </w:rPr>
+        <w:t>Perkara 8 Jadual</w:t>
+      </w:r>
+      <w:r>
+        <w:rPr>
+          <w:rFonts w:ascii="Arial" w:hAnsi="Arial" w:cs="Arial"/>
+          <w:b/>
+          <w:sz w:val="22"/>
+          <w:lang w:val="ms-MY"/>
+        </w:rPr>
+        <w:t xml:space="preserve"> </w:t>
+      </w:r>
+      <w:r>
+        <w:rPr>
+          <w:rFonts w:ascii="Arial" w:hAnsi="Arial" w:cs="Arial"/>
+          <w:b/>
+          <w:sz w:val="22"/>
+          <w:lang w:val="ms-MY"/>
+        </w:rPr>
+        <w:t>Pertama</w:t>
       </w:r>
       <w:r>
         <w:rPr>
@@ -1699,7 +1863,25 @@
           <w:sz w:val="22"/>
           <w:lang w:val="ms-MY"/>
         </w:rPr>
-        <w:t>Perkara 7Jadual Pertama</w:t>
+        <w:t>Perkara 7</w:t>
+      </w:r>
+      <w:r>
+        <w:rPr>
+          <w:rFonts w:ascii="Arial" w:hAnsi="Arial" w:cs="Arial"/>
+          <w:b/>
+          <w:sz w:val="22"/>
+          <w:lang w:val="ms-MY"/>
+        </w:rPr>
+        <w:t xml:space="preserve"> </w:t>
+      </w:r>
+      <w:r>
+        <w:rPr>
+          <w:rFonts w:ascii="Arial" w:hAnsi="Arial" w:cs="Arial"/>
+          <w:b/>
+          <w:sz w:val="22"/>
+          <w:lang w:val="ms-MY"/>
+        </w:rPr>
+        <w:t>Jadual Pertama</w:t>
       </w:r>
       <w:r>
         <w:rPr>
@@ -2198,7 +2380,37 @@
           <w:lang w:val="ms-MY"/>
         </w:rPr>
         <w:tab/>
-        <w:t>Bil penggunaan utiliti tersebut akan dikira oleh kakitangan Majlisberdasarkan bacaan meter utiliti individu mengikut premis secara bulanan dan Penyewa</w:t>
+        <w:t>Bil penggunaan utiliti tersebut akan dikira oleh kakitangan Majlis</w:t>
+      </w:r>
+      <w:r>
+        <w:rPr>
+          <w:rFonts w:ascii="Arial" w:hAnsi="Arial" w:cs="Arial"/>
+          <w:bCs/>
+          <w:sz w:val="22"/>
+          <w:szCs w:val="22"/>
+          <w:lang w:val="ms-MY"/>
+        </w:rPr>
+        <w:t xml:space="preserve"> </w:t>
+      </w:r>
+      <w:r>
+        <w:rPr>
+          <w:rFonts w:ascii="Arial" w:hAnsi="Arial" w:cs="Arial"/>
+          <w:bCs/>
+          <w:sz w:val="22"/>
+          <w:szCs w:val="22"/>
+          <w:lang w:val="ms-MY"/>
+        </w:rPr>
+        <w:t>berdasarkan bacaan meter utiliti individu mengikut premis secara bulanan dan Penyewa</w:t>
+      </w:r>
+      <w:r>
+        <w:rPr>
+          <w:rFonts w:ascii="Arial" w:hAnsi="Arial" w:cs="Arial"/>
+          <w:bCs/>
+          <w:sz w:val="22"/>
+          <w:szCs w:val="22"/>
+          <w:lang w:val="ms-MY"/>
+        </w:rPr>
+        <w:t xml:space="preserve"> </w:t>
       </w:r>
       <w:r>
         <w:rPr>
@@ -2238,7 +2450,18 @@
           <w:szCs w:val="22"/>
           <w:lang w:val="ms-MY"/>
         </w:rPr>
+        <w:lastRenderedPageBreak/>
         <w:t>Penyewa</w:t>
+      </w:r>
+      <w:r>
+        <w:rPr>
+          <w:rFonts w:ascii="Arial" w:hAnsi="Arial" w:cs="Arial"/>
+          <w:bCs/>
+          <w:sz w:val="22"/>
+          <w:szCs w:val="22"/>
+          <w:lang w:val="ms-MY"/>
+        </w:rPr>
+        <w:t xml:space="preserve"> </w:t>
       </w:r>
       <w:r>
         <w:rPr>
@@ -2269,7 +2492,6 @@
           <w:szCs w:val="22"/>
           <w:lang w:val="ms-MY"/>
         </w:rPr>
-        <w:lastRenderedPageBreak/>
         <w:t>iii.</w:t>
       </w:r>
       <w:r>
@@ -2294,11 +2516,57 @@
       <w:r>
         <w:rPr>
           <w:rFonts w:ascii="Arial" w:hAnsi="Arial" w:cs="Arial"/>
-          <w:sz w:val="22"/>
-          <w:szCs w:val="22"/>
-          <w:lang w:val="ms-MY"/>
-        </w:rPr>
-        <w:t>hendaklah mengemukakan bayaran yang dituntut oleh Majlisbagi penggunaan utiliti tersebut di mana tuntutan bayarannya akan dibuat oleh Majlispada setiap bulan dengan menggunakan bil rasmi Majlis;</w:t>
+          <w:bCs/>
+          <w:sz w:val="22"/>
+          <w:szCs w:val="22"/>
+          <w:lang w:val="ms-MY"/>
+        </w:rPr>
+        <w:t xml:space="preserve"> </w:t>
+      </w:r>
+      <w:r>
+        <w:rPr>
+          <w:rFonts w:ascii="Arial" w:hAnsi="Arial" w:cs="Arial"/>
+          <w:sz w:val="22"/>
+          <w:szCs w:val="22"/>
+          <w:lang w:val="ms-MY"/>
+        </w:rPr>
+        <w:t>hendaklah mengemukakan bayaran yang dituntut oleh Majlis</w:t>
+      </w:r>
+      <w:r>
+        <w:rPr>
+          <w:rFonts w:ascii="Arial" w:hAnsi="Arial" w:cs="Arial"/>
+          <w:sz w:val="22"/>
+          <w:szCs w:val="22"/>
+          <w:lang w:val="ms-MY"/>
+        </w:rPr>
+        <w:t xml:space="preserve"> </w:t>
+      </w:r>
+      <w:r>
+        <w:rPr>
+          <w:rFonts w:ascii="Arial" w:hAnsi="Arial" w:cs="Arial"/>
+          <w:sz w:val="22"/>
+          <w:szCs w:val="22"/>
+          <w:lang w:val="ms-MY"/>
+        </w:rPr>
+        <w:t>bagi penggunaan utiliti tersebut di mana tuntutan bayarannya akan dibuat oleh Majlis</w:t>
+      </w:r>
+      <w:r>
+        <w:rPr>
+          <w:rFonts w:ascii="Arial" w:hAnsi="Arial" w:cs="Arial"/>
+          <w:sz w:val="22"/>
+          <w:szCs w:val="22"/>
+          <w:lang w:val="ms-MY"/>
+        </w:rPr>
+        <w:t xml:space="preserve"> </w:t>
+      </w:r>
+      <w:r>
+        <w:rPr>
+          <w:rFonts w:ascii="Arial" w:hAnsi="Arial" w:cs="Arial"/>
+          <w:sz w:val="22"/>
+          <w:szCs w:val="22"/>
+          <w:lang w:val="ms-MY"/>
+        </w:rPr>
+        <w:t>pada setiap bulan dengan menggunakan bil rasmi Majlis;</w:t>
       </w:r>
     </w:p>
     <w:p>
@@ -2480,7 +2748,25 @@
           <w:szCs w:val="22"/>
           <w:lang w:val="ms-MY"/>
         </w:rPr>
-        <w:t xml:space="preserve">di atas, maka Majlisberhak untuk menamatkan Perjanjian ini mengikut cara dan kaedah yang diperuntukkan dalam </w:t>
+        <w:t>di atas, maka Majlis</w:t>
+      </w:r>
+      <w:r>
+        <w:rPr>
+          <w:rFonts w:ascii="Arial" w:hAnsi="Arial" w:cs="Arial"/>
+          <w:sz w:val="22"/>
+          <w:szCs w:val="22"/>
+          <w:lang w:val="ms-MY"/>
+        </w:rPr>
+        <w:t xml:space="preserve"> </w:t>
+      </w:r>
+      <w:r>
+        <w:rPr>
+          <w:rFonts w:ascii="Arial" w:hAnsi="Arial" w:cs="Arial"/>
+          <w:sz w:val="22"/>
+          <w:szCs w:val="22"/>
+          <w:lang w:val="ms-MY"/>
+        </w:rPr>
+        <w:t xml:space="preserve">berhak untuk menamatkan Perjanjian ini mengikut cara dan kaedah yang diperuntukkan dalam </w:t>
       </w:r>
       <w:r>
         <w:rPr>
@@ -2661,7 +2947,25 @@
           <w:lang w:val="ms-MY"/>
         </w:rPr>
         <w:tab/>
-        <w:t>Lesen perniagaan yang terbaru hendaklah dikemukakan oleh Penyewa pada bila-bila masa yang diminta olehMajlisatau Pegawai diberikuasa dan/atau Pegawai Penyelia dan/atau agen-agennya.</w:t>
+        <w:t>Lesen perniagaan yang terbaru hendaklah dikemukakan oleh Penyewa pada bila-bila masa yang diminta olehMajlis</w:t>
+      </w:r>
+      <w:r>
+        <w:rPr>
+          <w:rFonts w:ascii="Arial" w:hAnsi="Arial" w:cs="Arial"/>
+          <w:sz w:val="22"/>
+          <w:szCs w:val="22"/>
+          <w:lang w:val="ms-MY"/>
+        </w:rPr>
+        <w:t xml:space="preserve"> </w:t>
+      </w:r>
+      <w:r>
+        <w:rPr>
+          <w:rFonts w:ascii="Arial" w:hAnsi="Arial" w:cs="Arial"/>
+          <w:sz w:val="22"/>
+          <w:szCs w:val="22"/>
+          <w:lang w:val="ms-MY"/>
+        </w:rPr>
+        <w:t>atau Pegawai diberikuasa dan/atau Pegawai Penyelia dan/atau agen-agennya.</w:t>
       </w:r>
     </w:p>
     <w:p>
@@ -2873,7 +3177,6 @@
           <w:szCs w:val="22"/>
           <w:lang w:val="ms-MY"/>
         </w:rPr>
-        <w:lastRenderedPageBreak/>
         <w:t xml:space="preserve">Penyewa tidak dibenarkan menukar jenis kegunaan yang telah ditetapkan bagi Premis tersebut sebagaimana </w:t>
       </w:r>
       <w:r>
@@ -3027,7 +3330,25 @@
           <w:szCs w:val="22"/>
           <w:lang w:val="ms-MY"/>
         </w:rPr>
-        <w:t xml:space="preserve"> dan bayaran yang telah dibuat oleh Penyewakepada Majlis hendaklah dirampas oleh Majlis dan Majlis berhak menyewakan semula Premis tersebut kepada sesiapa sahaja yang difikirkan patut atas budi bicara Majlis tanpa  bertanggungan terhadap apa-apa kos dan kerugian yang ditanggung oleh Penyewa daripada penyewaan semula Premis tersebut. </w:t>
+        <w:t xml:space="preserve"> dan bayaran yang telah dibuat oleh Penyewa</w:t>
+      </w:r>
+      <w:r>
+        <w:rPr>
+          <w:rFonts w:ascii="Arial" w:hAnsi="Arial" w:cs="Arial"/>
+          <w:sz w:val="22"/>
+          <w:szCs w:val="22"/>
+          <w:lang w:val="ms-MY"/>
+        </w:rPr>
+        <w:t xml:space="preserve"> </w:t>
+      </w:r>
+      <w:r>
+        <w:rPr>
+          <w:rFonts w:ascii="Arial" w:hAnsi="Arial" w:cs="Arial"/>
+          <w:sz w:val="22"/>
+          <w:szCs w:val="22"/>
+          <w:lang w:val="ms-MY"/>
+        </w:rPr>
+        <w:t xml:space="preserve">kepada Majlis hendaklah dirampas oleh Majlis dan Majlis berhak menyewakan semula Premis tersebut kepada sesiapa sahaja yang difikirkan patut atas budi bicara Majlis tanpa  bertanggungan terhadap apa-apa kos dan kerugian yang ditanggung oleh Penyewa daripada penyewaan semula Premis tersebut. </w:t>
       </w:r>
     </w:p>
     <w:p>
@@ -3052,7 +3373,34 @@
           <w:szCs w:val="22"/>
           <w:lang w:val="ms-MY"/>
         </w:rPr>
-        <w:t>Penyewa hendaklah memulakan dan menjalankan operasi di Premis tersebut pada waktu dan jangka masa seperti yang diluluskan dan dibenarkan oleh Majlisatau pihak berkuasa berkaitan dan tidak menyebabkan Premis tersebut digunakan sebagai tempat kediaman atau tujuan lain melainkan setelah mendapat kebenaran bertulis daripada Majlis</w:t>
+        <w:t xml:space="preserve">Penyewa hendaklah </w:t>
+      </w:r>
+      <w:r>
+        <w:rPr>
+          <w:rFonts w:ascii="Arial" w:hAnsi="Arial" w:cs="Arial"/>
+          <w:sz w:val="22"/>
+          <w:szCs w:val="22"/>
+          <w:lang w:val="ms-MY"/>
+        </w:rPr>
+        <w:t>menjalankan operasi di Premis tersebut pada waktu dan jangka masa seperti yang diluluskan dan dibenarkan oleh Majlis</w:t>
+      </w:r>
+      <w:r>
+        <w:rPr>
+          <w:rFonts w:ascii="Arial" w:hAnsi="Arial" w:cs="Arial"/>
+          <w:sz w:val="22"/>
+          <w:szCs w:val="22"/>
+          <w:lang w:val="ms-MY"/>
+        </w:rPr>
+        <w:t xml:space="preserve"> </w:t>
+      </w:r>
+      <w:r>
+        <w:rPr>
+          <w:rFonts w:ascii="Arial" w:hAnsi="Arial" w:cs="Arial"/>
+          <w:sz w:val="22"/>
+          <w:szCs w:val="22"/>
+          <w:lang w:val="ms-MY"/>
+        </w:rPr>
+        <w:t>atau pihak berkuasa berkaitan dan tidak menyebabkan Premis tersebut digunakan sebagai tempat kediaman atau tujuan lain melainkan setelah mendapat kebenaran bertulis daripada Majlis</w:t>
       </w:r>
       <w:r>
         <w:rPr>
@@ -3158,7 +3506,25 @@
           <w:szCs w:val="22"/>
           <w:lang w:val="ms-MY"/>
         </w:rPr>
-        <w:t xml:space="preserve">Penyewa tidak dibenarkan membuat sebarang pengubahsuaian terhadap Premis tersebut tanpa mendapat kebenaran dan kelulusan bertulis daripada Majlissebagai pemilik Premis tersebut. </w:t>
+        <w:t>Penyewa tidak dibenarkan membuat sebarang pengubahsuaian terhadap Premis tersebut tanpa mendapat kebenaran dan kelulusan bertulis daripada Majlis</w:t>
+      </w:r>
+      <w:r>
+        <w:rPr>
+          <w:rFonts w:ascii="Arial" w:hAnsi="Arial" w:cs="Arial"/>
+          <w:sz w:val="22"/>
+          <w:szCs w:val="22"/>
+          <w:lang w:val="ms-MY"/>
+        </w:rPr>
+        <w:t xml:space="preserve"> </w:t>
+      </w:r>
+      <w:r>
+        <w:rPr>
+          <w:rFonts w:ascii="Arial" w:hAnsi="Arial" w:cs="Arial"/>
+          <w:sz w:val="22"/>
+          <w:szCs w:val="22"/>
+          <w:lang w:val="ms-MY"/>
+        </w:rPr>
+        <w:t xml:space="preserve">sebagai pemilik Premis tersebut. </w:t>
       </w:r>
     </w:p>
     <w:p>
@@ -3184,7 +3550,43 @@
           <w:szCs w:val="22"/>
           <w:lang w:val="ms-MY"/>
         </w:rPr>
-        <w:t>Semua papan tanda atau iklan yang dipamerkan di mana-mana bahagian Premis tersebut hendaklah mematuhi peruntukan undang-undang yang diguna pakai oleh Majlisdan mengikut spesifikasiMajlis</w:t>
+        <w:t>Semua papan tanda atau iklan yang dipamerkan di mana-mana bahagian Premis tersebut hendaklah mematuhi peruntukan undang-undang yang diguna pakai oleh Majlis</w:t>
+      </w:r>
+      <w:r>
+        <w:rPr>
+          <w:rFonts w:ascii="Arial" w:hAnsi="Arial" w:cs="Arial"/>
+          <w:sz w:val="22"/>
+          <w:szCs w:val="22"/>
+          <w:lang w:val="ms-MY"/>
+        </w:rPr>
+        <w:t xml:space="preserve"> </w:t>
+      </w:r>
+      <w:r>
+        <w:rPr>
+          <w:rFonts w:ascii="Arial" w:hAnsi="Arial" w:cs="Arial"/>
+          <w:sz w:val="22"/>
+          <w:szCs w:val="22"/>
+          <w:lang w:val="ms-MY"/>
+        </w:rPr>
+        <w:t>dan mengikut spesifikasi</w:t>
+      </w:r>
+      <w:r>
+        <w:rPr>
+          <w:rFonts w:ascii="Arial" w:hAnsi="Arial" w:cs="Arial"/>
+          <w:sz w:val="22"/>
+          <w:szCs w:val="22"/>
+          <w:lang w:val="ms-MY"/>
+        </w:rPr>
+        <w:t xml:space="preserve"> </w:t>
+      </w:r>
+      <w:r>
+        <w:rPr>
+          <w:rFonts w:ascii="Arial" w:hAnsi="Arial" w:cs="Arial"/>
+          <w:sz w:val="22"/>
+          <w:szCs w:val="22"/>
+          <w:lang w:val="ms-MY"/>
+        </w:rPr>
+        <w:t>Majlis</w:t>
       </w:r>
       <w:r>
         <w:rPr>
@@ -3276,7 +3678,26 @@
           <w:szCs w:val="22"/>
           <w:lang w:val="ms-MY"/>
         </w:rPr>
-        <w:t>Penyewahendaklah bertanggungjawab untuk membaiki atau membayar perbelanjaan sebarang kerosakan yang terjadi akibat kecuaian Penyewa, agennya atau pekerja-pekerjanya dalam Tempoh Sewaan atau tempoh lanjutan sewaan (jika ada) kepada harta benda di Premis tersebut termasuk susun hias yang disediakan.</w:t>
+        <w:lastRenderedPageBreak/>
+        <w:t>Penyewa</w:t>
+      </w:r>
+      <w:r>
+        <w:rPr>
+          <w:rFonts w:ascii="Arial" w:hAnsi="Arial" w:cs="Arial"/>
+          <w:sz w:val="22"/>
+          <w:szCs w:val="22"/>
+          <w:lang w:val="ms-MY"/>
+        </w:rPr>
+        <w:t xml:space="preserve"> </w:t>
+      </w:r>
+      <w:r>
+        <w:rPr>
+          <w:rFonts w:ascii="Arial" w:hAnsi="Arial" w:cs="Arial"/>
+          <w:sz w:val="22"/>
+          <w:szCs w:val="22"/>
+          <w:lang w:val="ms-MY"/>
+        </w:rPr>
+        <w:t>hendaklah bertanggungjawab untuk membaiki atau membayar perbelanjaan sebarang kerosakan yang terjadi akibat kecuaian Penyewa, agennya atau pekerja-pekerjanya dalam Tempoh Sewaan atau tempoh lanjutan sewaan (jika ada) kepada harta benda di Premis tersebut termasuk susun hias yang disediakan.</w:t>
       </w:r>
     </w:p>
     <w:p>
@@ -3371,7 +3792,25 @@
           <w:szCs w:val="22"/>
           <w:lang w:val="ms-MY"/>
         </w:rPr>
-        <w:t>Penyewatidak dibenarkan meletak dan/atau mempamerkan apa-apa juga benda, barang di kaki lima atau ruang lalulalang dan/atau di kawasan sekeliling mana-mana tempat yang digunakan untuk kegunaan am orang ramai di kawasan Premis tersebut yang boleh dianggap menghalang laluan orang ramai.</w:t>
+        <w:t>Penyewa</w:t>
+      </w:r>
+      <w:r>
+        <w:rPr>
+          <w:rFonts w:ascii="Arial" w:hAnsi="Arial" w:cs="Arial"/>
+          <w:sz w:val="22"/>
+          <w:szCs w:val="22"/>
+          <w:lang w:val="ms-MY"/>
+        </w:rPr>
+        <w:t xml:space="preserve"> </w:t>
+      </w:r>
+      <w:r>
+        <w:rPr>
+          <w:rFonts w:ascii="Arial" w:hAnsi="Arial" w:cs="Arial"/>
+          <w:sz w:val="22"/>
+          <w:szCs w:val="22"/>
+          <w:lang w:val="ms-MY"/>
+        </w:rPr>
+        <w:t>tidak dibenarkan meletak dan/atau mempamerkan apa-apa juga benda, barang di kaki lima atau ruang lalulalang dan/atau di kawasan sekeliling mana-mana tempat yang digunakan untuk kegunaan am orang ramai di kawasan Premis tersebut yang boleh dianggap menghalang laluan orang ramai.</w:t>
       </w:r>
     </w:p>
     <w:p>
@@ -3609,7 +4048,25 @@
           <w:szCs w:val="22"/>
           <w:lang w:val="ms-MY"/>
         </w:rPr>
-        <w:t>Penyewahendaklah memastikan Premis tersebut dilengkapi dengan alat pemadam kebakaran untuk mencegah kebakaran.</w:t>
+        <w:t>Penyewa</w:t>
+      </w:r>
+      <w:r>
+        <w:rPr>
+          <w:rFonts w:ascii="Arial" w:hAnsi="Arial" w:cs="Arial"/>
+          <w:sz w:val="22"/>
+          <w:szCs w:val="22"/>
+          <w:lang w:val="ms-MY"/>
+        </w:rPr>
+        <w:t xml:space="preserve"> </w:t>
+      </w:r>
+      <w:r>
+        <w:rPr>
+          <w:rFonts w:ascii="Arial" w:hAnsi="Arial" w:cs="Arial"/>
+          <w:sz w:val="22"/>
+          <w:szCs w:val="22"/>
+          <w:lang w:val="ms-MY"/>
+        </w:rPr>
+        <w:t>hendaklah memastikan Premis tersebut dilengkapi dengan alat pemadam kebakaran untuk mencegah kebakaran.</w:t>
       </w:r>
     </w:p>
     <w:p>
@@ -3715,6 +4172,7 @@
           <w:szCs w:val="22"/>
           <w:lang w:val="ms-MY"/>
         </w:rPr>
+        <w:lastRenderedPageBreak/>
         <w:t>Sepanjang Tempoh Sewaan atau tempoh lanjutan sewaan (jika ada), Penyewa bertanggungjawab:-</w:t>
       </w:r>
     </w:p>
@@ -3826,8 +4284,25 @@
           <w:szCs w:val="22"/>
           <w:lang w:val="ms-MY"/>
         </w:rPr>
-        <w:lastRenderedPageBreak/>
-        <w:t>Penyewatidak akan melakukan, membenarkan atau membiarkan dilakukan apa-apa sahaja perbuatan atau aktiviti yang boleh menjadikan kacauganggu, menyebabkan kegusaran atau gangguan ketenteraman dan keselesaan pengunjung atau orang awam di Premis tersebut.</w:t>
+        <w:t>Penyewa</w:t>
+      </w:r>
+      <w:r>
+        <w:rPr>
+          <w:rFonts w:ascii="Arial" w:hAnsi="Arial" w:cs="Arial"/>
+          <w:sz w:val="22"/>
+          <w:szCs w:val="22"/>
+          <w:lang w:val="ms-MY"/>
+        </w:rPr>
+        <w:t xml:space="preserve"> </w:t>
+      </w:r>
+      <w:r>
+        <w:rPr>
+          <w:rFonts w:ascii="Arial" w:hAnsi="Arial" w:cs="Arial"/>
+          <w:sz w:val="22"/>
+          <w:szCs w:val="22"/>
+          <w:lang w:val="ms-MY"/>
+        </w:rPr>
+        <w:t>tidak akan melakukan, membenarkan atau membiarkan dilakukan apa-apa sahaja perbuatan atau aktiviti yang boleh menjadikan kacauganggu, menyebabkan kegusaran atau gangguan ketenteraman dan keselesaan pengunjung atau orang awam di Premis tersebut.</w:t>
       </w:r>
     </w:p>
     <w:p>
@@ -3877,7 +4352,43 @@
           <w:szCs w:val="22"/>
           <w:lang w:val="ms-MY"/>
         </w:rPr>
-        <w:t>Segala kos baik pulih dan kerja-kerja penyelenggaraan Premis tersebut serta kawasan persekitarannya adalah atas tanggungan Penyewasepenuhnya. Penyewabertanggungjawab untuk membaiki atau membayar perbelanjaan sebarang kerosakan yang terjadi akibat penggunaan Premis tersebut oleh Penyewa atau disebabkan oleh kecuaian atau kelalaian atau vandalisme dalam Tempoh Sewaan atau tempoh lanjutan sewaan (jika ada).</w:t>
+        <w:t>Segala kos baik pulih dan kerja-kerja penyelenggaraan Premis tersebut serta kawasan persekitarannya adalah atas tanggungan Penyewa</w:t>
+      </w:r>
+      <w:r>
+        <w:rPr>
+          <w:rFonts w:ascii="Arial" w:hAnsi="Arial" w:cs="Arial"/>
+          <w:sz w:val="22"/>
+          <w:szCs w:val="22"/>
+          <w:lang w:val="ms-MY"/>
+        </w:rPr>
+        <w:t xml:space="preserve"> </w:t>
+      </w:r>
+      <w:r>
+        <w:rPr>
+          <w:rFonts w:ascii="Arial" w:hAnsi="Arial" w:cs="Arial"/>
+          <w:sz w:val="22"/>
+          <w:szCs w:val="22"/>
+          <w:lang w:val="ms-MY"/>
+        </w:rPr>
+        <w:t>sepenuhnya. Penyewa</w:t>
+      </w:r>
+      <w:r>
+        <w:rPr>
+          <w:rFonts w:ascii="Arial" w:hAnsi="Arial" w:cs="Arial"/>
+          <w:sz w:val="22"/>
+          <w:szCs w:val="22"/>
+          <w:lang w:val="ms-MY"/>
+        </w:rPr>
+        <w:t xml:space="preserve"> </w:t>
+      </w:r>
+      <w:r>
+        <w:rPr>
+          <w:rFonts w:ascii="Arial" w:hAnsi="Arial" w:cs="Arial"/>
+          <w:sz w:val="22"/>
+          <w:szCs w:val="22"/>
+          <w:lang w:val="ms-MY"/>
+        </w:rPr>
+        <w:t>bertanggungjawab untuk membaiki atau membayar perbelanjaan sebarang kerosakan yang terjadi akibat penggunaan Premis tersebut oleh Penyewa atau disebabkan oleh kecuaian atau kelalaian atau vandalisme dalam Tempoh Sewaan atau tempoh lanjutan sewaan (jika ada).</w:t>
       </w:r>
     </w:p>
     <w:p>
@@ -4149,7 +4660,16 @@
           <w:szCs w:val="22"/>
           <w:lang w:val="ms-MY"/>
         </w:rPr>
-        <w:t xml:space="preserve">Penyewa telah gagal membayar Kadar Sewaan Bulanan atau sebahagian daripadanya selama tempoh </w:t>
+        <w:t xml:space="preserve">Penyewa telah gagal membayar Kadar Sewaan Bulanan atau sebahagian </w:t>
+      </w:r>
+      <w:r>
+        <w:rPr>
+          <w:sz w:val="22"/>
+          <w:szCs w:val="22"/>
+          <w:lang w:val="ms-MY"/>
+        </w:rPr>
+        <w:lastRenderedPageBreak/>
+        <w:t xml:space="preserve">daripadanya selama tempoh </w:t>
       </w:r>
       <w:r>
         <w:rPr>
@@ -4284,7 +4804,6 @@
           <w:szCs w:val="22"/>
           <w:lang w:val="ms-MY" w:bidi="he-IL"/>
         </w:rPr>
-        <w:lastRenderedPageBreak/>
         <w:t xml:space="preserve">maka dalam mana-mana situasi atau gabungannya, mana yang berkenaan, Majlis akan memberi notis kepada Penyewa dengan menyatakan kemungkiran, kegagalan dan ketidakpatuhan yang berlaku dan menuntut Penyewa untuk meremedi kemungkiran, kegagalan dan ketidakpatuhan dalam tempoh </w:t>
       </w:r>
       <w:r>
@@ -4537,6 +5056,7 @@
           <w:szCs w:val="22"/>
           <w:lang w:val="ms-MY"/>
         </w:rPr>
+        <w:lastRenderedPageBreak/>
         <w:t>bagi maksud keperluan awam, pembangunan dan pembinaan semula prasarana awam oleh Majlis di atas sebahagian atau keseluruhan kawasan Premis tersebut;atau</w:t>
       </w:r>
     </w:p>
@@ -4672,7 +5192,6 @@
           <w:szCs w:val="22"/>
           <w:lang w:val="ms-MY"/>
         </w:rPr>
-        <w:lastRenderedPageBreak/>
         <w:t xml:space="preserve">Walau apapun peruntukan di </w:t>
       </w:r>
       <w:r>
@@ -4924,7 +5443,25 @@
           <w:szCs w:val="22"/>
           <w:lang w:val="ms-MY"/>
         </w:rPr>
-        <w:t>Penyewa hendaklah menghentikan operasi di Premis tersebut dengan serta-merta dan semua kakitangan, pekerja,  ejen dan pengkhidmatnya hendaklah mengosongkan Premis tersebut dengan serta-merta dan mengembalikan milikan kosong Premis tersebut dalam keadaan dan bentuk yang boleh diterima oleh Majlis dan sebarang pengubahsuaian yang dibenarkan dan diluluskan akan dikekalkan tanpa sebarang tuntutan ke atasMajlis;dan/atau</w:t>
+        <w:t>Penyewa hendaklah menghentikan operasi di Premis tersebut dengan serta-merta dan semua kakitangan, pekerja,  ejen dan pengkhidmatnya hendaklah mengosongkan Premis tersebut dengan serta-merta dan mengembalikan milikan kosong Premis tersebut dalam keadaan dan bentuk yang boleh diterima oleh Majlis dan sebarang pengubahsuaian yang dibenarkan dan diluluskan akan dikekalkan tanpa sebarang tuntutan ke atas</w:t>
+      </w:r>
+      <w:r>
+        <w:rPr>
+          <w:rFonts w:ascii="Arial" w:hAnsi="Arial" w:cs="Arial"/>
+          <w:sz w:val="22"/>
+          <w:szCs w:val="22"/>
+          <w:lang w:val="ms-MY"/>
+        </w:rPr>
+        <w:t xml:space="preserve"> </w:t>
+      </w:r>
+      <w:r>
+        <w:rPr>
+          <w:rFonts w:ascii="Arial" w:hAnsi="Arial" w:cs="Arial"/>
+          <w:sz w:val="22"/>
+          <w:szCs w:val="22"/>
+          <w:lang w:val="ms-MY"/>
+        </w:rPr>
+        <w:t>Majlis;dan/atau</w:t>
       </w:r>
     </w:p>
     <w:p>
@@ -4967,7 +5504,17 @@
           <w:szCs w:val="22"/>
           <w:lang w:val="ms-MY"/>
         </w:rPr>
-        <w:t>Penyewa hendaklah menanggung kos pembaikan Premis tersebut kepada keadaan asalnya jika ada pengubahsuaian dan sebarang struktur dibuat, sekiranya dikehendaki oleh Majlis pada masa penamatan penyewaan dan pembaikan tersebut hendaklah dibuat dalam tempoh yang ditetapkan oleh Majlis di mana kegagalan berbuat demikian, Majlis mempunyai kebebasan untuk membuat pembaikan dan kos serta perbelanjaannya akan ditanggung oleh Penyewa dan dianggap sebagai hutang yang boleh dituntut di Mahkamah</w:t>
+        <w:t xml:space="preserve">Penyewa hendaklah menanggung kos pembaikan Premis tersebut kepada keadaan asalnya jika ada pengubahsuaian dan sebarang struktur dibuat, sekiranya dikehendaki oleh Majlis pada masa penamatan penyewaan dan </w:t>
+      </w:r>
+      <w:r>
+        <w:rPr>
+          <w:rFonts w:ascii="Arial" w:hAnsi="Arial" w:cs="Arial"/>
+          <w:sz w:val="22"/>
+          <w:szCs w:val="22"/>
+          <w:lang w:val="ms-MY"/>
+        </w:rPr>
+        <w:lastRenderedPageBreak/>
+        <w:t>pembaikan tersebut hendaklah dibuat dalam tempoh yang ditetapkan oleh Majlis di mana kegagalan berbuat demikian, Majlis mempunyai kebebasan untuk membuat pembaikan dan kos serta perbelanjaannya akan ditanggung oleh Penyewa dan dianggap sebagai hutang yang boleh dituntut di Mahkamah</w:t>
       </w:r>
       <w:r>
         <w:rPr>
@@ -5025,17 +5572,7 @@
           <w:szCs w:val="22"/>
           <w:lang w:val="ms-MY"/>
         </w:rPr>
-        <w:t xml:space="preserve">Tanpa prejudis kepada hak Majlis untuk memulakan tindakan akibat kemungkiran, Majlis berhak melupuskan, merampas atau memotong keseluruhan ataupun apa-apa jumlah yang sesuai daripada Deposit bagi </w:t>
-      </w:r>
-      <w:r>
-        <w:rPr>
-          <w:rFonts w:ascii="Arial" w:hAnsi="Arial" w:cs="Arial"/>
-          <w:sz w:val="22"/>
-          <w:szCs w:val="22"/>
-          <w:lang w:val="ms-MY"/>
-        </w:rPr>
-        <w:lastRenderedPageBreak/>
-        <w:t>melangsaikan tunggakan Kadar Sewaan Bulanan atau tunggakan utiliti terhadap Majlis;dan/atau</w:t>
+        <w:t>Tanpa prejudis kepada hak Majlis untuk memulakan tindakan akibat kemungkiran, Majlis berhak melupuskan, merampas atau memotong keseluruhan ataupun apa-apa jumlah yang sesuai daripada Deposit bagi melangsaikan tunggakan Kadar Sewaan Bulanan atau tunggakan utiliti terhadap Majlis;dan/atau</w:t>
       </w:r>
     </w:p>
     <w:p>
@@ -5603,7 +6140,6 @@
           <w:szCs w:val="22"/>
           <w:lang w:val="ms-MY"/>
         </w:rPr>
-        <w:lastRenderedPageBreak/>
         <w:t>16.6</w:t>
       </w:r>
       <w:r>
@@ -5938,7 +6474,25 @@
           <w:szCs w:val="22"/>
           <w:lang w:val="ms-MY"/>
         </w:rPr>
-        <w:t>Penyewatidak dibenarkan untuk meletakhak atau memindahkan kepentingan Premis tersebut kepada mana-mana orang atau pihak dengan apa-apa cara sekalipun termasuk dengan cara pindahmilik, pajakan, mewujudkan surat kuasa wakil, dan/atau sewaan kecil tanpa kebenaran bertulis daripadaMajlis.</w:t>
+        <w:t>Penyewatidak dibenarkan untuk meletakhak atau memindahkan kepentingan Premis tersebut kepada mana-mana orang atau pihak dengan apa-apa cara sekalipun termasuk dengan cara pindahmilik, pajakan, mewujudkan surat kuasa wakil, dan/atau sewaan kecil tanpa kebenaran bertulis daripada</w:t>
+      </w:r>
+      <w:r>
+        <w:rPr>
+          <w:rFonts w:ascii="Arial" w:hAnsi="Arial" w:cs="Arial"/>
+          <w:sz w:val="22"/>
+          <w:szCs w:val="22"/>
+          <w:lang w:val="ms-MY"/>
+        </w:rPr>
+        <w:t xml:space="preserve"> </w:t>
+      </w:r>
+      <w:r>
+        <w:rPr>
+          <w:rFonts w:ascii="Arial" w:hAnsi="Arial" w:cs="Arial"/>
+          <w:sz w:val="22"/>
+          <w:szCs w:val="22"/>
+          <w:lang w:val="ms-MY"/>
+        </w:rPr>
+        <w:t>Majlis.</w:t>
       </w:r>
     </w:p>
     <w:p>
@@ -6003,7 +6557,25 @@
           <w:szCs w:val="22"/>
           <w:lang w:val="ms-MY"/>
         </w:rPr>
-        <w:t>Kegagalan atau kelewatan Majlismengambil tindakan bagi menguatkuasakan Perjanjian ini tidak dianggap sebagai kemaafan (“Waiver”) dan kegagalan atau kelewatan tersebut tidak menghalang Majlisuntuk melaksanakan hak-haknya mengikut Perjanjian ini.</w:t>
+        <w:t>Kegagalan atau kelewatan Majlismengambil tindakan bagi menguatkuasakan Perjanjian ini tidak dianggap sebagai kemaafan (“Waiver”) dan kegagalan atau kelewatan tersebut tidak menghalang Majlis</w:t>
+      </w:r>
+      <w:r>
+        <w:rPr>
+          <w:rFonts w:ascii="Arial" w:hAnsi="Arial" w:cs="Arial"/>
+          <w:sz w:val="22"/>
+          <w:szCs w:val="22"/>
+          <w:lang w:val="ms-MY"/>
+        </w:rPr>
+        <w:t xml:space="preserve"> </w:t>
+      </w:r>
+      <w:r>
+        <w:rPr>
+          <w:rFonts w:ascii="Arial" w:hAnsi="Arial" w:cs="Arial"/>
+          <w:sz w:val="22"/>
+          <w:szCs w:val="22"/>
+          <w:lang w:val="ms-MY"/>
+        </w:rPr>
+        <w:t>untuk melaksanakan hak-haknya mengikut Perjanjian ini.</w:t>
       </w:r>
     </w:p>
     <w:p>
@@ -6026,7 +6598,6 @@
           <w:szCs w:val="22"/>
           <w:lang w:val="ms-MY"/>
         </w:rPr>
-        <w:lastRenderedPageBreak/>
         <w:t xml:space="preserve">20. </w:t>
       </w:r>
       <w:r>
@@ -6345,7 +6916,18 @@
           <w:szCs w:val="22"/>
           <w:lang w:val="ms-MY" w:bidi="he-IL"/>
         </w:rPr>
-        <w:t xml:space="preserve">merujuk kepada satu atau lebih kejadian berikut, yang berlaku di luar kawalan dan jangkaan pihak-pihak yang berkenaan, di mana pihak-pihak berkenaan tidak berupaya untuk menghalang, mengelak atau menghindari dalam apa juga keadaan dan sekiranya berlaku salah satu kejadian </w:t>
+        <w:t xml:space="preserve">merujuk kepada satu atau lebih kejadian berikut, yang berlaku di luar kawalan dan jangkaan pihak-pihak yang berkenaan, di mana pihak-pihak berkenaan tidak berupaya untuk menghalang, mengelak atau menghindari dalam </w:t>
+      </w:r>
+      <w:r>
+        <w:rPr>
+          <w:rFonts w:ascii="Arial" w:hAnsi="Arial" w:cs="Arial"/>
+          <w:bCs/>
+          <w:sz w:val="22"/>
+          <w:szCs w:val="22"/>
+          <w:lang w:val="ms-MY" w:bidi="he-IL"/>
+        </w:rPr>
+        <w:lastRenderedPageBreak/>
+        <w:t xml:space="preserve">apa juga keadaan dan sekiranya berlaku salah satu kejadian </w:t>
       </w:r>
       <w:r>
         <w:rPr>
@@ -6523,7 +7105,6 @@
           <w:szCs w:val="22"/>
           <w:lang w:val="ms-MY" w:bidi="he-IL"/>
         </w:rPr>
-        <w:lastRenderedPageBreak/>
         <w:t xml:space="preserve">berlaku peperangan (samada diisytiharkan ataupun tidak) di mana-mana tempat di dunia yang memberi kesan langsung, sama ada dari sudut kewangan atau sebaliknya, yang menjejaskan penyewaan  dan operasi perniagaan di Premis tersebut; </w:t>
       </w:r>
     </w:p>
@@ -6958,7 +7539,17 @@
           <w:szCs w:val="22"/>
           <w:lang w:val="ms-MY"/>
         </w:rPr>
-        <w:t xml:space="preserve">Apa-apa notis yang hendak disampaikan oleh mana-mana pihak kepada pihak yang satu lagi di bawah Perjanjian ini hendaklah dibuat secara bertulis dan boleh dihantar melalui pos berdaftar, faksimili atau serahan kediri ke alamat yang dinyatakan di dalam </w:t>
+        <w:t xml:space="preserve">Apa-apa notis yang hendak disampaikan oleh mana-mana pihak kepada pihak yang satu lagi di bawah Perjanjian ini hendaklah dibuat secara bertulis dan boleh dihantar melalui pos berdaftar, faksimili atau serahan kediri ke alamat yang </w:t>
+      </w:r>
+      <w:r>
+        <w:rPr>
+          <w:rFonts w:ascii="Arial" w:hAnsi="Arial" w:cs="Arial"/>
+          <w:sz w:val="22"/>
+          <w:szCs w:val="22"/>
+          <w:lang w:val="ms-MY"/>
+        </w:rPr>
+        <w:lastRenderedPageBreak/>
+        <w:t xml:space="preserve">dinyatakan di dalam </w:t>
       </w:r>
       <w:r>
         <w:rPr>
@@ -7037,27 +7628,6 @@
           <w:lang w:val="ms-MY"/>
         </w:rPr>
         <w:t xml:space="preserve"> bagi pihak Penyewa.</w:t>
-      </w:r>
-    </w:p>
-    <w:p>
-      <w:pPr>
-        <w:rPr>
-          <w:rFonts w:ascii="Arial" w:hAnsi="Arial" w:cs="Arial"/>
-          <w:b/>
-          <w:sz w:val="22"/>
-          <w:szCs w:val="22"/>
-          <w:lang w:val="ms-MY"/>
-        </w:rPr>
-      </w:pPr>
-      <w:r>
-        <w:rPr>
-          <w:rFonts w:ascii="Arial" w:hAnsi="Arial" w:cs="Arial"/>
-          <w:b/>
-          <w:sz w:val="22"/>
-          <w:szCs w:val="22"/>
-          <w:lang w:val="ms-MY"/>
-        </w:rPr>
-        <w:br w:type="page"/>
       </w:r>
     </w:p>
     <w:p>
@@ -7081,7 +7651,6 @@
           <w:szCs w:val="22"/>
           <w:lang w:val="ms-MY"/>
         </w:rPr>
-        <w:lastRenderedPageBreak/>
         <w:t>26.</w:t>
       </w:r>
       <w:r>
@@ -7467,28 +8036,17 @@
           <w:lang w:val="ms-MY"/>
         </w:rPr>
         <w:tab/>
-        <w:t>Penyewa hendaklah menanggung  sepenuhnya apa-apa tuntutan yang dibuat oleh mana-mana pihak yang mengalami kerugian, kecederaan atau kematian semasa operasi perniagaan dijalankan di Premis tersebut yang mana berpunca dari kelalaian dan kecuaianPenyewa, kakitangan atau agenPenyewa dan hendaklah memberi pampasan dan mengganti rugi sepenuhnya jika tuntutan itu dibuat oleh mana-mana pihak  yang terbabit terhadap Majlis atau agennya.</w:t>
-      </w:r>
-    </w:p>
-    <w:p>
-      <w:pPr>
-        <w:rPr>
-          <w:rFonts w:ascii="Arial" w:hAnsi="Arial" w:cs="Arial"/>
-          <w:b/>
-          <w:sz w:val="22"/>
-          <w:szCs w:val="22"/>
-          <w:lang w:val="ms-MY"/>
-        </w:rPr>
-      </w:pPr>
-      <w:r>
-        <w:rPr>
-          <w:rFonts w:ascii="Arial" w:hAnsi="Arial" w:cs="Arial"/>
-          <w:b/>
-          <w:sz w:val="22"/>
-          <w:szCs w:val="22"/>
-          <w:lang w:val="ms-MY"/>
-        </w:rPr>
-        <w:br w:type="page"/>
+        <w:t xml:space="preserve">Penyewa hendaklah menanggung  sepenuhnya apa-apa tuntutan yang dibuat oleh mana-mana pihak yang mengalami kerugian, kecederaan atau kematian semasa operasi perniagaan dijalankan di Premis tersebut yang mana berpunca dari kelalaian dan kecuaianPenyewa, kakitangan atau agenPenyewa dan hendaklah </w:t>
+      </w:r>
+      <w:r>
+        <w:rPr>
+          <w:rFonts w:ascii="Arial" w:hAnsi="Arial" w:cs="Arial"/>
+          <w:sz w:val="22"/>
+          <w:szCs w:val="22"/>
+          <w:lang w:val="ms-MY"/>
+        </w:rPr>
+        <w:lastRenderedPageBreak/>
+        <w:t>memberi pampasan dan mengganti rugi sepenuhnya jika tuntutan itu dibuat oleh mana-mana pihak  yang terbabit terhadap Majlis atau agennya.</w:t>
       </w:r>
     </w:p>
     <w:p>
@@ -7512,7 +8070,6 @@
           <w:szCs w:val="22"/>
           <w:lang w:val="ms-MY"/>
         </w:rPr>
-        <w:lastRenderedPageBreak/>
         <w:t>30.</w:t>
       </w:r>
       <w:r>
@@ -9724,69 +10281,8 @@
     </w:tbl>
     <w:p>
       <w:pPr>
-        <w:tabs>
-          <w:tab w:val="left" w:pos="3345"/>
-        </w:tabs>
-        <w:ind w:left="720" w:right="-360" w:hanging="720"/>
-        <w:jc w:val="both"/>
-        <w:rPr>
-          <w:rFonts w:ascii="Arial" w:hAnsi="Arial" w:cs="Arial"/>
-          <w:sz w:val="22"/>
-          <w:szCs w:val="22"/>
-          <w:lang w:val="ms-MY"/>
-        </w:rPr>
-      </w:pPr>
-    </w:p>
-    <w:p>
-      <w:pPr>
-        <w:tabs>
-          <w:tab w:val="left" w:pos="3345"/>
-        </w:tabs>
-        <w:ind w:left="720" w:right="-360" w:hanging="720"/>
-        <w:jc w:val="both"/>
-        <w:rPr>
-          <w:rFonts w:ascii="Arial" w:hAnsi="Arial" w:cs="Arial"/>
-          <w:sz w:val="22"/>
-          <w:szCs w:val="22"/>
-          <w:lang w:val="ms-MY"/>
-        </w:rPr>
-      </w:pPr>
-    </w:p>
-    <w:p>
-      <w:pPr>
-        <w:tabs>
-          <w:tab w:val="left" w:pos="3345"/>
-        </w:tabs>
-        <w:ind w:left="720" w:right="-360" w:hanging="720"/>
-        <w:jc w:val="both"/>
-        <w:rPr>
-          <w:rFonts w:ascii="Arial" w:hAnsi="Arial" w:cs="Arial"/>
-          <w:sz w:val="22"/>
-          <w:szCs w:val="22"/>
-          <w:lang w:val="ms-MY"/>
-        </w:rPr>
-      </w:pPr>
-    </w:p>
-    <w:p>
-      <w:pPr>
-        <w:tabs>
-          <w:tab w:val="left" w:pos="3345"/>
-        </w:tabs>
-        <w:ind w:left="720" w:right="-360" w:hanging="720"/>
-        <w:jc w:val="both"/>
-        <w:rPr>
-          <w:rFonts w:ascii="Arial" w:hAnsi="Arial" w:cs="Arial"/>
-          <w:sz w:val="22"/>
-          <w:szCs w:val="22"/>
-          <w:lang w:val="ms-MY"/>
-        </w:rPr>
-      </w:pPr>
-    </w:p>
-    <w:p>
-      <w:pPr>
         <w:pStyle w:val="BodyText2"/>
         <w:spacing w:before="240" w:after="240"/>
-        <w:jc w:val="center"/>
         <w:rPr>
           <w:rFonts w:ascii="Arial" w:hAnsi="Arial" w:cs="Arial"/>
           <w:szCs w:val="22"/>
@@ -9873,25 +10369,13 @@
           </mc:Fallback>
         </mc:AlternateContent>
       </w:r>
-      <w:r>
-        <w:rPr>
-          <w:rFonts w:ascii="Arial" w:hAnsi="Arial" w:cs="Arial"/>
-          <w:szCs w:val="22"/>
-          <w:lang w:val="ms-MY"/>
-        </w:rPr>
-        <w:br w:type="page"/>
-      </w:r>
-    </w:p>
-    <w:p>
-      <w:pPr>
-        <w:pBdr>
-          <w:bottom w:val="single" w:sz="12" w:space="1" w:color="auto"/>
-        </w:pBdr>
+    </w:p>
+    <w:p>
+      <w:pPr>
         <w:tabs>
           <w:tab w:val="left" w:pos="3345"/>
         </w:tabs>
-        <w:ind w:left="720" w:right="-360" w:hanging="720"/>
-        <w:jc w:val="both"/>
+        <w:ind w:right="-360"/>
         <w:rPr>
           <w:rFonts w:ascii="Arial" w:hAnsi="Arial" w:cs="Arial"/>
           <w:i/>
@@ -9905,15 +10389,16 @@
         <w:tabs>
           <w:tab w:val="left" w:pos="3345"/>
         </w:tabs>
-        <w:ind w:left="720" w:right="-360" w:hanging="720"/>
-        <w:jc w:val="both"/>
-        <w:rPr>
-          <w:rFonts w:ascii="Arial" w:hAnsi="Arial" w:cs="Arial"/>
-          <w:i/>
-          <w:szCs w:val="22"/>
-          <w:lang w:val="ms-MY"/>
-        </w:rPr>
-      </w:pPr>
+        <w:ind w:right="-360"/>
+        <w:rPr>
+          <w:rFonts w:ascii="Arial" w:hAnsi="Arial" w:cs="Arial"/>
+          <w:sz w:val="22"/>
+          <w:szCs w:val="22"/>
+          <w:lang w:val="ms-MY"/>
+        </w:rPr>
+      </w:pPr>
+      <w:bookmarkStart w:id="0" w:name="_GoBack"/>
+      <w:bookmarkEnd w:id="0"/>
     </w:p>
     <w:p>
       <w:pPr>
@@ -9924,82 +10409,12 @@
         <w:jc w:val="center"/>
         <w:rPr>
           <w:rFonts w:ascii="Arial" w:hAnsi="Arial" w:cs="Arial"/>
-          <w:sz w:val="22"/>
-          <w:szCs w:val="22"/>
-          <w:lang w:val="ms-MY"/>
-        </w:rPr>
-      </w:pPr>
-      <w:r>
-        <w:rPr>
-          <w:rFonts w:ascii="Arial" w:hAnsi="Arial" w:cs="Arial"/>
-          <w:i/>
-          <w:szCs w:val="22"/>
-          <w:lang w:val="ms-MY"/>
-        </w:rPr>
-        <w:t>(</w:t>
-      </w:r>
-      <w:r>
-        <w:rPr>
-          <w:rFonts w:ascii="Arial" w:hAnsi="Arial" w:cs="Arial"/>
-          <w:i/>
-          <w:szCs w:val="22"/>
-          <w:lang w:val="ms-MY"/>
-        </w:rPr>
-        <w:t>M</w:t>
-      </w:r>
-      <w:r>
-        <w:rPr>
-          <w:rFonts w:ascii="Arial" w:hAnsi="Arial" w:cs="Arial"/>
-          <w:i/>
-          <w:szCs w:val="22"/>
-          <w:lang w:val="ms-MY"/>
-        </w:rPr>
-        <w:t>ukasurat ini sengaja dibiarkan kosong)</w:t>
-      </w:r>
-    </w:p>
-    <w:p>
-      <w:pPr>
-        <w:jc w:val="both"/>
-        <w:rPr>
-          <w:rFonts w:ascii="Arial" w:hAnsi="Arial" w:cs="Arial"/>
-          <w:b/>
-          <w:bCs/>
-          <w:sz w:val="22"/>
-          <w:szCs w:val="22"/>
-          <w:lang w:val="ms-MY"/>
-        </w:rPr>
-      </w:pPr>
-    </w:p>
-    <w:p>
-      <w:pPr>
-        <w:rPr>
-          <w:rFonts w:ascii="Arial" w:hAnsi="Arial" w:cs="Arial"/>
-          <w:sz w:val="22"/>
-          <w:szCs w:val="22"/>
-          <w:lang w:val="ms-MY"/>
-        </w:rPr>
-      </w:pPr>
-    </w:p>
-    <w:p>
-      <w:pPr>
-        <w:rPr>
-          <w:rFonts w:ascii="Arial" w:hAnsi="Arial" w:cs="Arial"/>
-          <w:b/>
-          <w:sz w:val="22"/>
-          <w:szCs w:val="22"/>
-          <w:lang w:val="ms-MY"/>
-        </w:rPr>
-      </w:pPr>
-      <w:r>
-        <w:rPr>
-          <w:rFonts w:ascii="Arial" w:hAnsi="Arial" w:cs="Arial"/>
-          <w:b/>
-          <w:sz w:val="22"/>
-          <w:szCs w:val="22"/>
-          <w:lang w:val="ms-MY"/>
-        </w:rPr>
-        <w:br w:type="page"/>
-      </w:r>
+          <w:b/>
+          <w:sz w:val="22"/>
+          <w:szCs w:val="22"/>
+          <w:lang w:val="ms-MY"/>
+        </w:rPr>
+      </w:pPr>
     </w:p>
     <w:p>
       <w:pPr>
@@ -13349,8 +13764,220 @@
               </w:rPr>
               <w:t>${rental_use_name}</w:t>
             </w:r>
-            <w:bookmarkStart w:id="0" w:name="_GoBack"/>
-            <w:bookmarkEnd w:id="0"/>
+          </w:p>
+        </w:tc>
+      </w:tr>
+      <w:tr>
+        <w:trPr>
+          <w:trHeight w:val="881"/>
+          <w:jc w:val="center"/>
+        </w:trPr>
+        <w:tc>
+          <w:tcPr>
+            <w:tcW w:w="1395" w:type="dxa"/>
+          </w:tcPr>
+          <w:p>
+            <w:pPr>
+              <w:jc w:val="center"/>
+              <w:rPr>
+                <w:rFonts w:ascii="Arial" w:hAnsi="Arial" w:cs="Arial"/>
+                <w:b/>
+                <w:sz w:val="22"/>
+                <w:lang w:val="ms-MY"/>
+              </w:rPr>
+            </w:pPr>
+          </w:p>
+          <w:p>
+            <w:pPr>
+              <w:jc w:val="center"/>
+              <w:rPr>
+                <w:rFonts w:ascii="Arial" w:hAnsi="Arial" w:cs="Arial"/>
+                <w:b/>
+                <w:sz w:val="22"/>
+                <w:lang w:val="ms-MY"/>
+              </w:rPr>
+            </w:pPr>
+            <w:r>
+              <w:rPr>
+                <w:rFonts w:ascii="Arial" w:hAnsi="Arial" w:cs="Arial"/>
+                <w:b/>
+                <w:sz w:val="22"/>
+                <w:lang w:val="ms-MY"/>
+              </w:rPr>
+              <w:t>11.</w:t>
+            </w:r>
+          </w:p>
+        </w:tc>
+        <w:tc>
+          <w:tcPr>
+            <w:tcW w:w="2120" w:type="dxa"/>
+            <w:tcBorders>
+              <w:right w:val="single" w:sz="4" w:space="0" w:color="808080"/>
+            </w:tcBorders>
+            <w:vAlign w:val="center"/>
+          </w:tcPr>
+          <w:tbl>
+            <w:tblPr>
+              <w:tblW w:w="0" w:type="auto"/>
+              <w:tblBorders>
+                <w:top w:val="nil"/>
+                <w:left w:val="nil"/>
+                <w:bottom w:val="nil"/>
+                <w:right w:val="nil"/>
+              </w:tblBorders>
+              <w:tblLook w:val="0000" w:firstRow="0" w:lastRow="0" w:firstColumn="0" w:lastColumn="0" w:noHBand="0" w:noVBand="0"/>
+            </w:tblPr>
+            <w:tblGrid>
+              <w:gridCol w:w="1682"/>
+              <w:gridCol w:w="222"/>
+            </w:tblGrid>
+            <w:tr>
+              <w:trPr>
+                <w:trHeight w:val="230"/>
+              </w:trPr>
+              <w:tc>
+                <w:tcPr>
+                  <w:tcW w:w="0" w:type="auto"/>
+                </w:tcPr>
+                <w:p>
+                  <w:pPr>
+                    <w:pStyle w:val="Default"/>
+                    <w:jc w:val="center"/>
+                    <w:rPr>
+                      <w:sz w:val="22"/>
+                      <w:szCs w:val="22"/>
+                    </w:rPr>
+                  </w:pPr>
+                  <w:proofErr w:type="spellStart"/>
+                  <w:r>
+                    <w:rPr>
+                      <w:b/>
+                      <w:bCs/>
+                      <w:sz w:val="22"/>
+                      <w:szCs w:val="22"/>
+                    </w:rPr>
+                    <w:t>Caj</w:t>
+                  </w:r>
+                  <w:proofErr w:type="spellEnd"/>
+                  <w:r>
+                    <w:rPr>
+                      <w:b/>
+                      <w:bCs/>
+                      <w:sz w:val="22"/>
+                      <w:szCs w:val="22"/>
+                    </w:rPr>
+                    <w:t xml:space="preserve"> </w:t>
+                  </w:r>
+                  <w:proofErr w:type="spellStart"/>
+                  <w:r>
+                    <w:rPr>
+                      <w:b/>
+                      <w:bCs/>
+                      <w:sz w:val="22"/>
+                      <w:szCs w:val="22"/>
+                    </w:rPr>
+                    <w:t>Notis</w:t>
+                  </w:r>
+                  <w:proofErr w:type="spellEnd"/>
+                  <w:r>
+                    <w:rPr>
+                      <w:b/>
+                      <w:bCs/>
+                      <w:sz w:val="22"/>
+                      <w:szCs w:val="22"/>
+                    </w:rPr>
+                    <w:t xml:space="preserve"> </w:t>
+                  </w:r>
+                  <w:proofErr w:type="spellStart"/>
+                  <w:r>
+                    <w:rPr>
+                      <w:b/>
+                      <w:bCs/>
+                      <w:sz w:val="22"/>
+                      <w:szCs w:val="22"/>
+                    </w:rPr>
+                    <w:t>Tuntutan</w:t>
+                  </w:r>
+                  <w:proofErr w:type="spellEnd"/>
+                </w:p>
+              </w:tc>
+              <w:tc>
+                <w:tcPr>
+                  <w:tcW w:w="0" w:type="auto"/>
+                </w:tcPr>
+                <w:p>
+                  <w:pPr>
+                    <w:pStyle w:val="Default"/>
+                    <w:rPr>
+                      <w:sz w:val="22"/>
+                      <w:szCs w:val="22"/>
+                    </w:rPr>
+                  </w:pPr>
+                </w:p>
+              </w:tc>
+            </w:tr>
+          </w:tbl>
+          <w:p>
+            <w:pPr>
+              <w:jc w:val="center"/>
+              <w:rPr>
+                <w:rFonts w:ascii="Arial" w:hAnsi="Arial" w:cs="Arial"/>
+                <w:b/>
+                <w:sz w:val="22"/>
+                <w:lang w:val="ms-MY"/>
+              </w:rPr>
+            </w:pPr>
+          </w:p>
+        </w:tc>
+        <w:tc>
+          <w:tcPr>
+            <w:tcW w:w="6119" w:type="dxa"/>
+            <w:gridSpan w:val="3"/>
+            <w:vAlign w:val="center"/>
+          </w:tcPr>
+          <w:p>
+            <w:pPr>
+              <w:spacing w:line="276" w:lineRule="auto"/>
+              <w:rPr>
+                <w:rFonts w:ascii="Arial" w:hAnsi="Arial" w:cs="Arial"/>
+                <w:b/>
+                <w:sz w:val="22"/>
+                <w:szCs w:val="22"/>
+                <w:lang w:val="ms-MY"/>
+              </w:rPr>
+            </w:pPr>
+            <w:r>
+              <w:rPr>
+                <w:rFonts w:ascii="Arial" w:hAnsi="Arial" w:cs="Arial"/>
+                <w:b/>
+                <w:bCs/>
+                <w:sz w:val="22"/>
+                <w:szCs w:val="22"/>
+              </w:rPr>
+              <w:t xml:space="preserve">Ringgit Malaysia </w:t>
+            </w:r>
+            <w:proofErr w:type="spellStart"/>
+            <w:r>
+              <w:rPr>
+                <w:rFonts w:ascii="Arial" w:hAnsi="Arial" w:cs="Arial"/>
+                <w:b/>
+                <w:bCs/>
+                <w:sz w:val="22"/>
+                <w:szCs w:val="22"/>
+              </w:rPr>
+              <w:t>Sepuluh</w:t>
+            </w:r>
+            <w:proofErr w:type="spellEnd"/>
+            <w:r>
+              <w:rPr>
+                <w:rFonts w:ascii="Arial" w:hAnsi="Arial" w:cs="Arial"/>
+                <w:b/>
+                <w:bCs/>
+                <w:sz w:val="22"/>
+                <w:szCs w:val="22"/>
+              </w:rPr>
+              <w:t xml:space="preserve"> (RM 10.00) Sahaja.</w:t>
+            </w:r>
           </w:p>
         </w:tc>
       </w:tr>
@@ -13827,6 +14454,9 @@
 <w:ftr xmlns:wpc="http://schemas.microsoft.com/office/word/2010/wordprocessingCanvas" xmlns:mc="http://schemas.openxmlformats.org/markup-compatibility/2006" xmlns:o="urn:schemas-microsoft-com:office:office" xmlns:r="http://schemas.openxmlformats.org/officeDocument/2006/relationships" xmlns:m="http://schemas.openxmlformats.org/officeDocument/2006/math" xmlns:v="urn:schemas-microsoft-com:vml" xmlns:wp14="http://schemas.microsoft.com/office/word/2010/wordprocessingDrawing" xmlns:wp="http://schemas.openxmlformats.org/drawingml/2006/wordprocessingDrawing" xmlns:w10="urn:schemas-microsoft-com:office:word" xmlns:w="http://schemas.openxmlformats.org/wordprocessingml/2006/main" xmlns:w14="http://schemas.microsoft.com/office/word/2010/wordml" xmlns:w15="http://schemas.microsoft.com/office/word/2012/wordml" xmlns:wpg="http://schemas.microsoft.com/office/word/2010/wordprocessingGroup" xmlns:wpi="http://schemas.microsoft.com/office/word/2010/wordprocessingInk" xmlns:wne="http://schemas.microsoft.com/office/word/2006/wordml" xmlns:wps="http://schemas.microsoft.com/office/word/2010/wordprocessingShape" mc:Ignorable="w14 w15 wp14">
   <w:sdt>
     <w:sdtPr>
+      <w:rPr>
+        <w:rFonts w:ascii="Arial Black" w:hAnsi="Arial Black"/>
+      </w:rPr>
       <w:id w:val="-350186540"/>
       <w:docPartObj>
         <w:docPartGallery w:val="Page Numbers (Bottom of Page)"/>
@@ -13835,7 +14465,6 @@
     </w:sdtPr>
     <w:sdtEndPr>
       <w:rPr>
-        <w:rFonts w:ascii="Arial Black" w:hAnsi="Arial Black"/>
         <w:noProof/>
         <w:sz w:val="14"/>
         <w:szCs w:val="14"/>
@@ -13849,12 +14478,17 @@
             <w:bottom w:val="single" w:sz="12" w:space="1" w:color="auto"/>
           </w:pBdr>
           <w:jc w:val="right"/>
+          <w:rPr>
+            <w:rFonts w:ascii="Arial Black" w:hAnsi="Arial Black"/>
+          </w:rPr>
         </w:pPr>
       </w:p>
       <w:p>
         <w:pPr>
           <w:pStyle w:val="Footer"/>
-          <w:jc w:val="right"/>
+          <w:rPr>
+            <w:rFonts w:ascii="Arial Black" w:hAnsi="Arial Black"/>
+          </w:rPr>
         </w:pPr>
       </w:p>
       <w:p>
@@ -13867,6 +14501,33 @@
             <w:szCs w:val="14"/>
           </w:rPr>
         </w:pPr>
+        <w:r>
+          <w:rPr>
+            <w:rFonts w:ascii="Arial Black" w:hAnsi="Arial Black" w:cs="Arial"/>
+            <w:b/>
+            <w:sz w:val="16"/>
+            <w:lang w:val="ms-MY"/>
+          </w:rPr>
+          <w:t>${asset_add} ${category_name}</w:t>
+        </w:r>
+        <w:r>
+          <w:rPr>
+            <w:rFonts w:ascii="Arial Black" w:hAnsi="Arial Black" w:cs="Arial"/>
+            <w:b/>
+            <w:sz w:val="16"/>
+            <w:lang w:val="ms-MY"/>
+          </w:rPr>
+          <w:tab/>
+        </w:r>
+        <w:r>
+          <w:rPr>
+            <w:rFonts w:ascii="Arial Black" w:hAnsi="Arial Black" w:cs="Arial"/>
+            <w:b/>
+            <w:sz w:val="16"/>
+            <w:lang w:val="ms-MY"/>
+          </w:rPr>
+          <w:tab/>
+        </w:r>
         <w:r>
           <w:rPr>
             <w:rFonts w:ascii="Arial Black" w:hAnsi="Arial Black"/>
@@ -13898,7 +14559,7 @@
             <w:sz w:val="14"/>
             <w:szCs w:val="14"/>
           </w:rPr>
-          <w:t>21</w:t>
+          <w:t>20</w:t>
         </w:r>
         <w:r>
           <w:rPr>
@@ -13910,20 +14571,28 @@
           <w:fldChar w:fldCharType="end"/>
         </w:r>
       </w:p>
+      <w:p>
+        <w:pPr>
+          <w:pStyle w:val="NoSpacing"/>
+          <w:rPr>
+            <w:rFonts w:ascii="Arial Black" w:hAnsi="Arial Black" w:cs="Arial"/>
+            <w:b/>
+            <w:sz w:val="16"/>
+            <w:lang w:val="ms-MY"/>
+          </w:rPr>
+        </w:pPr>
+        <w:r>
+          <w:rPr>
+            <w:rFonts w:ascii="Arial Black" w:hAnsi="Arial Black" w:cs="Arial"/>
+            <w:b/>
+            <w:sz w:val="16"/>
+            <w:lang w:val="ms-MY"/>
+          </w:rPr>
+          <w:t>${asset_name}</w:t>
+        </w:r>
+      </w:p>
     </w:sdtContent>
   </w:sdt>
-  <w:p>
-    <w:pPr>
-      <w:pStyle w:val="Footer"/>
-      <w:ind w:right="360"/>
-      <w:rPr>
-        <w:rFonts w:ascii="Arial Black" w:hAnsi="Arial Black"/>
-        <w:color w:val="808080"/>
-        <w:sz w:val="14"/>
-        <w:szCs w:val="14"/>
-      </w:rPr>
-    </w:pPr>
-  </w:p>
 </w:ftr>
 </file>
 
@@ -18862,6 +19531,22 @@
       <w:lang w:val="en-US" w:eastAsia="en-US"/>
     </w:rPr>
   </w:style>
+  <w:style w:type="paragraph" w:customStyle="1" w:styleId="Default">
+    <w:name w:val="Default"/>
+    <w:rsid w:val="00E93507"/>
+    <w:pPr>
+      <w:autoSpaceDE w:val="0"/>
+      <w:autoSpaceDN w:val="0"/>
+      <w:adjustRightInd w:val="0"/>
+    </w:pPr>
+    <w:rPr>
+      <w:rFonts w:ascii="Arial" w:hAnsi="Arial" w:cs="Arial"/>
+      <w:color w:val="000000"/>
+      <w:sz w:val="24"/>
+      <w:szCs w:val="24"/>
+      <w:lang w:val="en-MY"/>
+    </w:rPr>
+  </w:style>
 </w:styles>
 </file>
 
@@ -19131,7 +19816,7 @@
 </file>
 
 <file path=customXml/itemProps1.xml><?xml version="1.0" encoding="utf-8"?>
-<ds:datastoreItem xmlns:ds="http://schemas.openxmlformats.org/officeDocument/2006/customXml" ds:itemID="{62BAF3AE-36EB-4200-8212-6847C8AB21AE}">
+<ds:datastoreItem xmlns:ds="http://schemas.openxmlformats.org/officeDocument/2006/customXml" ds:itemID="{518722BD-B737-4506-9E01-90F6F8228EE6}">
   <ds:schemaRefs>
     <ds:schemaRef ds:uri="http://schemas.openxmlformats.org/officeDocument/2006/bibliography"/>
   </ds:schemaRefs>

</xml_diff>